<commit_message>
Documents SRS à jour.
</commit_message>
<xml_diff>
--- a/trunk/ReponseAppelOffre/Spécification des requis du système (SRS).docx
+++ b/trunk/ReponseAppelOffre/Spécification des requis du système (SRS).docx
@@ -1,10 +1,10 @@
 
 <file path=word/document.xml><?xml version="1.0" encoding="utf-8"?>
-<w:document xmlns:wpc="http://schemas.microsoft.com/office/word/2010/wordprocessingCanvas" xmlns:mc="http://schemas.openxmlformats.org/markup-compatibility/2006" xmlns:o="urn:schemas-microsoft-com:office:office" xmlns:r="http://schemas.openxmlformats.org/officeDocument/2006/relationships" xmlns:m="http://schemas.openxmlformats.org/officeDocument/2006/math" xmlns:v="urn:schemas-microsoft-com:vml" xmlns:wp14="http://schemas.microsoft.com/office/word/2010/wordprocessingDrawing" xmlns:wp="http://schemas.openxmlformats.org/drawingml/2006/wordprocessingDrawing" xmlns:w10="urn:schemas-microsoft-com:office:word" xmlns:w="http://schemas.openxmlformats.org/wordprocessingml/2006/main" xmlns:w14="http://schemas.microsoft.com/office/word/2010/wordml" xmlns:wpg="http://schemas.microsoft.com/office/word/2010/wordprocessingGroup" xmlns:wpi="http://schemas.microsoft.com/office/word/2010/wordprocessingInk" xmlns:wne="http://schemas.microsoft.com/office/word/2006/wordml" xmlns:wps="http://schemas.microsoft.com/office/word/2010/wordprocessingShape" mc:Ignorable="w14 wp14">
+<w:document xmlns:ve="http://schemas.openxmlformats.org/markup-compatibility/2006" xmlns:o="urn:schemas-microsoft-com:office:office" xmlns:r="http://schemas.openxmlformats.org/officeDocument/2006/relationships" xmlns:m="http://schemas.openxmlformats.org/officeDocument/2006/math" xmlns:v="urn:schemas-microsoft-com:vml" xmlns:wp="http://schemas.openxmlformats.org/drawingml/2006/wordprocessingDrawing" xmlns:w10="urn:schemas-microsoft-com:office:word" xmlns:w="http://schemas.openxmlformats.org/wordprocessingml/2006/main" xmlns:wne="http://schemas.microsoft.com/office/word/2006/wordml">
   <w:body>
     <w:p>
       <w:pPr>
-        <w:pStyle w:val="Titre"/>
+        <w:pStyle w:val="Title"/>
         <w:jc w:val="right"/>
         <w:rPr>
           <w:lang w:val="fr-CA"/>
@@ -34,7 +34,7 @@
     </w:p>
     <w:p>
       <w:pPr>
-        <w:pStyle w:val="Titre"/>
+        <w:pStyle w:val="Title"/>
         <w:jc w:val="right"/>
         <w:rPr>
           <w:lang w:val="fr-CA"/>
@@ -43,7 +43,7 @@
     </w:p>
     <w:p>
       <w:pPr>
-        <w:pStyle w:val="Titre"/>
+        <w:pStyle w:val="Title"/>
         <w:jc w:val="right"/>
         <w:rPr>
           <w:lang w:val="fr-CA"/>
@@ -52,7 +52,7 @@
     </w:p>
     <w:p>
       <w:pPr>
-        <w:pStyle w:val="Titre"/>
+        <w:pStyle w:val="Title"/>
         <w:jc w:val="right"/>
         <w:rPr>
           <w:lang w:val="fr-CA"/>
@@ -61,7 +61,7 @@
     </w:p>
     <w:p>
       <w:pPr>
-        <w:pStyle w:val="Titre"/>
+        <w:pStyle w:val="Title"/>
         <w:jc w:val="right"/>
         <w:rPr>
           <w:lang w:val="fr-CA"/>
@@ -84,7 +84,7 @@
       <w:sdtContent>
         <w:p>
           <w:pPr>
-            <w:pStyle w:val="Titre"/>
+            <w:pStyle w:val="Title"/>
             <w:jc w:val="right"/>
             <w:rPr>
               <w:lang w:val="fr-CA"/>
@@ -117,7 +117,7 @@
       <w:sdtContent>
         <w:p>
           <w:pPr>
-            <w:pStyle w:val="Titre"/>
+            <w:pStyle w:val="Title"/>
             <w:jc w:val="right"/>
             <w:rPr>
               <w:lang w:val="fr-CA"/>
@@ -134,7 +134,7 @@
     </w:sdt>
     <w:p>
       <w:pPr>
-        <w:pStyle w:val="Titre"/>
+        <w:pStyle w:val="Title"/>
         <w:jc w:val="right"/>
         <w:rPr>
           <w:lang w:val="fr-CA"/>
@@ -143,7 +143,7 @@
     </w:p>
     <w:p>
       <w:pPr>
-        <w:pStyle w:val="Titre"/>
+        <w:pStyle w:val="Title"/>
         <w:jc w:val="right"/>
         <w:rPr>
           <w:sz w:val="28"/>
@@ -184,14 +184,14 @@
               <w:sz w:val="28"/>
               <w:lang w:val="fr-CA"/>
             </w:rPr>
-            <w:t>2</w:t>
+            <w:t>3</w:t>
           </w:r>
         </w:sdtContent>
       </w:sdt>
     </w:p>
     <w:p>
       <w:pPr>
-        <w:pStyle w:val="Titre"/>
+        <w:pStyle w:val="Title"/>
         <w:rPr>
           <w:sz w:val="28"/>
           <w:lang w:val="fr-CA"/>
@@ -208,7 +208,7 @@
     </w:p>
     <w:p>
       <w:pPr>
-        <w:pStyle w:val="Corpsdetexte"/>
+        <w:pStyle w:val="BodyText"/>
         <w:rPr>
           <w:i/>
           <w:color w:val="0000FF"/>
@@ -218,7 +218,7 @@
     </w:p>
     <w:p>
       <w:pPr>
-        <w:pStyle w:val="Corpsdetexte"/>
+        <w:pStyle w:val="BodyText"/>
         <w:rPr>
           <w:i/>
           <w:color w:val="0000FF"/>
@@ -228,7 +228,7 @@
     </w:p>
     <w:p>
       <w:pPr>
-        <w:pStyle w:val="Corpsdetexte"/>
+        <w:pStyle w:val="BodyText"/>
         <w:rPr>
           <w:i/>
           <w:color w:val="0000FF"/>
@@ -238,7 +238,7 @@
     </w:p>
     <w:p>
       <w:pPr>
-        <w:pStyle w:val="Corpsdetexte"/>
+        <w:pStyle w:val="BodyText"/>
         <w:rPr>
           <w:i/>
           <w:color w:val="0000FF"/>
@@ -248,7 +248,7 @@
     </w:p>
     <w:p>
       <w:pPr>
-        <w:pStyle w:val="Corpsdetexte"/>
+        <w:pStyle w:val="BodyText"/>
         <w:rPr>
           <w:i/>
           <w:color w:val="0000FF"/>
@@ -258,13 +258,13 @@
     </w:p>
     <w:p>
       <w:pPr>
-        <w:pStyle w:val="Corpsdetexte"/>
+        <w:pStyle w:val="BodyText"/>
         <w:rPr>
           <w:lang w:val="fr-CA"/>
         </w:rPr>
         <w:sectPr>
-          <w:headerReference w:type="default" r:id="rId9"/>
-          <w:footerReference w:type="even" r:id="rId10"/>
+          <w:headerReference w:type="default" r:id="rId8"/>
+          <w:footerReference w:type="even" r:id="rId9"/>
           <w:pgSz w:w="12240" w:h="15840" w:code="1"/>
           <w:pgMar w:top="1440" w:right="1440" w:bottom="1440" w:left="1440" w:header="720" w:footer="720" w:gutter="0"/>
           <w:cols w:space="720"/>
@@ -274,7 +274,7 @@
     </w:p>
     <w:p>
       <w:pPr>
-        <w:pStyle w:val="Titre"/>
+        <w:pStyle w:val="Title"/>
         <w:rPr>
           <w:lang w:val="fr-CA"/>
         </w:rPr>
@@ -306,7 +306,7 @@
           <w:insideV w:val="single" w:sz="6" w:space="0" w:color="auto"/>
         </w:tblBorders>
         <w:tblLayout w:type="fixed"/>
-        <w:tblLook w:val="0000" w:firstRow="0" w:lastRow="0" w:firstColumn="0" w:lastColumn="0" w:noHBand="0" w:noVBand="0"/>
+        <w:tblLook w:val="0000"/>
       </w:tblPr>
       <w:tblGrid>
         <w:gridCol w:w="1227"/>
@@ -709,7 +709,7 @@
               <w:rPr>
                 <w:lang w:val="fr-CA"/>
               </w:rPr>
-              <w:t>Version modifiée</w:t>
+              <w:t>Révision de l’audace</w:t>
             </w:r>
           </w:p>
         </w:tc>
@@ -801,7 +801,7 @@
     </w:p>
     <w:p>
       <w:pPr>
-        <w:pStyle w:val="Titre"/>
+        <w:pStyle w:val="Title"/>
         <w:rPr>
           <w:lang w:val="fr-CA"/>
         </w:rPr>
@@ -828,7 +828,7 @@
     </w:p>
     <w:p>
       <w:pPr>
-        <w:pStyle w:val="TM1"/>
+        <w:pStyle w:val="TOC1"/>
         <w:tabs>
           <w:tab w:val="left" w:pos="432"/>
         </w:tabs>
@@ -929,7 +929,7 @@
     </w:p>
     <w:p>
       <w:pPr>
-        <w:pStyle w:val="TM2"/>
+        <w:pStyle w:val="TOC2"/>
         <w:tabs>
           <w:tab w:val="left" w:pos="1000"/>
         </w:tabs>
@@ -1012,7 +1012,7 @@
     </w:p>
     <w:p>
       <w:pPr>
-        <w:pStyle w:val="TM2"/>
+        <w:pStyle w:val="TOC2"/>
         <w:tabs>
           <w:tab w:val="left" w:pos="1000"/>
         </w:tabs>
@@ -1095,7 +1095,7 @@
     </w:p>
     <w:p>
       <w:pPr>
-        <w:pStyle w:val="TM2"/>
+        <w:pStyle w:val="TOC2"/>
         <w:tabs>
           <w:tab w:val="left" w:pos="1000"/>
         </w:tabs>
@@ -1178,7 +1178,7 @@
     </w:p>
     <w:p>
       <w:pPr>
-        <w:pStyle w:val="TM1"/>
+        <w:pStyle w:val="TOC1"/>
         <w:tabs>
           <w:tab w:val="left" w:pos="432"/>
         </w:tabs>
@@ -1261,7 +1261,7 @@
     </w:p>
     <w:p>
       <w:pPr>
-        <w:pStyle w:val="TM2"/>
+        <w:pStyle w:val="TOC2"/>
         <w:tabs>
           <w:tab w:val="left" w:pos="1000"/>
         </w:tabs>
@@ -1344,7 +1344,7 @@
     </w:p>
     <w:p>
       <w:pPr>
-        <w:pStyle w:val="TM2"/>
+        <w:pStyle w:val="TOC2"/>
         <w:tabs>
           <w:tab w:val="left" w:pos="1000"/>
         </w:tabs>
@@ -1427,7 +1427,7 @@
     </w:p>
     <w:p>
       <w:pPr>
-        <w:pStyle w:val="TM3"/>
+        <w:pStyle w:val="TOC3"/>
         <w:rPr>
           <w:rFonts w:asciiTheme="minorHAnsi" w:eastAsiaTheme="minorEastAsia" w:hAnsiTheme="minorHAnsi" w:cstheme="minorBidi"/>
           <w:noProof/>
@@ -1507,7 +1507,7 @@
     </w:p>
     <w:p>
       <w:pPr>
-        <w:pStyle w:val="TM3"/>
+        <w:pStyle w:val="TOC3"/>
         <w:rPr>
           <w:rFonts w:asciiTheme="minorHAnsi" w:eastAsiaTheme="minorEastAsia" w:hAnsiTheme="minorHAnsi" w:cstheme="minorBidi"/>
           <w:noProof/>
@@ -1587,7 +1587,7 @@
     </w:p>
     <w:p>
       <w:pPr>
-        <w:pStyle w:val="TM3"/>
+        <w:pStyle w:val="TOC3"/>
         <w:rPr>
           <w:rFonts w:asciiTheme="minorHAnsi" w:eastAsiaTheme="minorEastAsia" w:hAnsiTheme="minorHAnsi" w:cstheme="minorBidi"/>
           <w:noProof/>
@@ -1667,7 +1667,7 @@
     </w:p>
     <w:p>
       <w:pPr>
-        <w:pStyle w:val="TM3"/>
+        <w:pStyle w:val="TOC3"/>
         <w:rPr>
           <w:rFonts w:asciiTheme="minorHAnsi" w:eastAsiaTheme="minorEastAsia" w:hAnsiTheme="minorHAnsi" w:cstheme="minorBidi"/>
           <w:noProof/>
@@ -1747,7 +1747,7 @@
     </w:p>
     <w:p>
       <w:pPr>
-        <w:pStyle w:val="TM2"/>
+        <w:pStyle w:val="TOC2"/>
         <w:tabs>
           <w:tab w:val="left" w:pos="1000"/>
         </w:tabs>
@@ -1830,7 +1830,7 @@
     </w:p>
     <w:p>
       <w:pPr>
-        <w:pStyle w:val="TM2"/>
+        <w:pStyle w:val="TOC2"/>
         <w:tabs>
           <w:tab w:val="left" w:pos="1000"/>
         </w:tabs>
@@ -1913,7 +1913,7 @@
     </w:p>
     <w:p>
       <w:pPr>
-        <w:pStyle w:val="TM1"/>
+        <w:pStyle w:val="TOC1"/>
         <w:tabs>
           <w:tab w:val="left" w:pos="432"/>
         </w:tabs>
@@ -1996,7 +1996,7 @@
     </w:p>
     <w:p>
       <w:pPr>
-        <w:pStyle w:val="TM2"/>
+        <w:pStyle w:val="TOC2"/>
         <w:tabs>
           <w:tab w:val="left" w:pos="1000"/>
         </w:tabs>
@@ -2079,7 +2079,7 @@
     </w:p>
     <w:p>
       <w:pPr>
-        <w:pStyle w:val="TM3"/>
+        <w:pStyle w:val="TOC3"/>
         <w:rPr>
           <w:rFonts w:asciiTheme="minorHAnsi" w:eastAsiaTheme="minorEastAsia" w:hAnsiTheme="minorHAnsi" w:cstheme="minorBidi"/>
           <w:noProof/>
@@ -2159,7 +2159,7 @@
     </w:p>
     <w:p>
       <w:pPr>
-        <w:pStyle w:val="TM3"/>
+        <w:pStyle w:val="TOC3"/>
         <w:rPr>
           <w:rFonts w:asciiTheme="minorHAnsi" w:eastAsiaTheme="minorEastAsia" w:hAnsiTheme="minorHAnsi" w:cstheme="minorBidi"/>
           <w:noProof/>
@@ -2239,7 +2239,7 @@
     </w:p>
     <w:p>
       <w:pPr>
-        <w:pStyle w:val="TM3"/>
+        <w:pStyle w:val="TOC3"/>
         <w:rPr>
           <w:rFonts w:asciiTheme="minorHAnsi" w:eastAsiaTheme="minorEastAsia" w:hAnsiTheme="minorHAnsi" w:cstheme="minorBidi"/>
           <w:noProof/>
@@ -2319,7 +2319,7 @@
     </w:p>
     <w:p>
       <w:pPr>
-        <w:pStyle w:val="TM3"/>
+        <w:pStyle w:val="TOC3"/>
         <w:rPr>
           <w:rFonts w:asciiTheme="minorHAnsi" w:eastAsiaTheme="minorEastAsia" w:hAnsiTheme="minorHAnsi" w:cstheme="minorBidi"/>
           <w:noProof/>
@@ -2399,7 +2399,7 @@
     </w:p>
     <w:p>
       <w:pPr>
-        <w:pStyle w:val="TM3"/>
+        <w:pStyle w:val="TOC3"/>
         <w:rPr>
           <w:rFonts w:asciiTheme="minorHAnsi" w:eastAsiaTheme="minorEastAsia" w:hAnsiTheme="minorHAnsi" w:cstheme="minorBidi"/>
           <w:noProof/>
@@ -2479,7 +2479,7 @@
     </w:p>
     <w:p>
       <w:pPr>
-        <w:pStyle w:val="TM3"/>
+        <w:pStyle w:val="TOC3"/>
         <w:rPr>
           <w:rFonts w:asciiTheme="minorHAnsi" w:eastAsiaTheme="minorEastAsia" w:hAnsiTheme="minorHAnsi" w:cstheme="minorBidi"/>
           <w:noProof/>
@@ -2559,7 +2559,7 @@
     </w:p>
     <w:p>
       <w:pPr>
-        <w:pStyle w:val="TM3"/>
+        <w:pStyle w:val="TOC3"/>
         <w:rPr>
           <w:rFonts w:asciiTheme="minorHAnsi" w:eastAsiaTheme="minorEastAsia" w:hAnsiTheme="minorHAnsi" w:cstheme="minorBidi"/>
           <w:noProof/>
@@ -2639,7 +2639,7 @@
     </w:p>
     <w:p>
       <w:pPr>
-        <w:pStyle w:val="TM3"/>
+        <w:pStyle w:val="TOC3"/>
         <w:rPr>
           <w:rFonts w:asciiTheme="minorHAnsi" w:eastAsiaTheme="minorEastAsia" w:hAnsiTheme="minorHAnsi" w:cstheme="minorBidi"/>
           <w:noProof/>
@@ -2719,7 +2719,7 @@
     </w:p>
     <w:p>
       <w:pPr>
-        <w:pStyle w:val="TM3"/>
+        <w:pStyle w:val="TOC3"/>
         <w:rPr>
           <w:rFonts w:asciiTheme="minorHAnsi" w:eastAsiaTheme="minorEastAsia" w:hAnsiTheme="minorHAnsi" w:cstheme="minorBidi"/>
           <w:noProof/>
@@ -2799,7 +2799,7 @@
     </w:p>
     <w:p>
       <w:pPr>
-        <w:pStyle w:val="TM3"/>
+        <w:pStyle w:val="TOC3"/>
         <w:rPr>
           <w:rFonts w:asciiTheme="minorHAnsi" w:eastAsiaTheme="minorEastAsia" w:hAnsiTheme="minorHAnsi" w:cstheme="minorBidi"/>
           <w:noProof/>
@@ -2879,7 +2879,7 @@
     </w:p>
     <w:p>
       <w:pPr>
-        <w:pStyle w:val="TM3"/>
+        <w:pStyle w:val="TOC3"/>
         <w:rPr>
           <w:rFonts w:asciiTheme="minorHAnsi" w:eastAsiaTheme="minorEastAsia" w:hAnsiTheme="minorHAnsi" w:cstheme="minorBidi"/>
           <w:noProof/>
@@ -2959,7 +2959,7 @@
     </w:p>
     <w:p>
       <w:pPr>
-        <w:pStyle w:val="TM3"/>
+        <w:pStyle w:val="TOC3"/>
         <w:rPr>
           <w:rFonts w:asciiTheme="minorHAnsi" w:eastAsiaTheme="minorEastAsia" w:hAnsiTheme="minorHAnsi" w:cstheme="minorBidi"/>
           <w:noProof/>
@@ -3039,7 +3039,7 @@
     </w:p>
     <w:p>
       <w:pPr>
-        <w:pStyle w:val="TM3"/>
+        <w:pStyle w:val="TOC3"/>
         <w:rPr>
           <w:rFonts w:asciiTheme="minorHAnsi" w:eastAsiaTheme="minorEastAsia" w:hAnsiTheme="minorHAnsi" w:cstheme="minorBidi"/>
           <w:noProof/>
@@ -3119,7 +3119,7 @@
     </w:p>
     <w:p>
       <w:pPr>
-        <w:pStyle w:val="TM3"/>
+        <w:pStyle w:val="TOC3"/>
         <w:rPr>
           <w:rFonts w:asciiTheme="minorHAnsi" w:eastAsiaTheme="minorEastAsia" w:hAnsiTheme="minorHAnsi" w:cstheme="minorBidi"/>
           <w:noProof/>
@@ -3199,7 +3199,7 @@
     </w:p>
     <w:p>
       <w:pPr>
-        <w:pStyle w:val="TM2"/>
+        <w:pStyle w:val="TOC2"/>
         <w:tabs>
           <w:tab w:val="left" w:pos="1000"/>
         </w:tabs>
@@ -3282,7 +3282,7 @@
     </w:p>
     <w:p>
       <w:pPr>
-        <w:pStyle w:val="TM3"/>
+        <w:pStyle w:val="TOC3"/>
         <w:rPr>
           <w:rFonts w:asciiTheme="minorHAnsi" w:eastAsiaTheme="minorEastAsia" w:hAnsiTheme="minorHAnsi" w:cstheme="minorBidi"/>
           <w:noProof/>
@@ -3362,7 +3362,7 @@
     </w:p>
     <w:p>
       <w:pPr>
-        <w:pStyle w:val="TM3"/>
+        <w:pStyle w:val="TOC3"/>
         <w:rPr>
           <w:rFonts w:asciiTheme="minorHAnsi" w:eastAsiaTheme="minorEastAsia" w:hAnsiTheme="minorHAnsi" w:cstheme="minorBidi"/>
           <w:noProof/>
@@ -3442,7 +3442,7 @@
     </w:p>
     <w:p>
       <w:pPr>
-        <w:pStyle w:val="TM3"/>
+        <w:pStyle w:val="TOC3"/>
         <w:rPr>
           <w:rFonts w:asciiTheme="minorHAnsi" w:eastAsiaTheme="minorEastAsia" w:hAnsiTheme="minorHAnsi" w:cstheme="minorBidi"/>
           <w:noProof/>
@@ -3522,7 +3522,7 @@
     </w:p>
     <w:p>
       <w:pPr>
-        <w:pStyle w:val="TM3"/>
+        <w:pStyle w:val="TOC3"/>
         <w:rPr>
           <w:rFonts w:asciiTheme="minorHAnsi" w:eastAsiaTheme="minorEastAsia" w:hAnsiTheme="minorHAnsi" w:cstheme="minorBidi"/>
           <w:noProof/>
@@ -3602,7 +3602,7 @@
     </w:p>
     <w:p>
       <w:pPr>
-        <w:pStyle w:val="TM3"/>
+        <w:pStyle w:val="TOC3"/>
         <w:rPr>
           <w:rFonts w:asciiTheme="minorHAnsi" w:eastAsiaTheme="minorEastAsia" w:hAnsiTheme="minorHAnsi" w:cstheme="minorBidi"/>
           <w:noProof/>
@@ -3682,7 +3682,7 @@
     </w:p>
     <w:p>
       <w:pPr>
-        <w:pStyle w:val="TM3"/>
+        <w:pStyle w:val="TOC3"/>
         <w:rPr>
           <w:rFonts w:asciiTheme="minorHAnsi" w:eastAsiaTheme="minorEastAsia" w:hAnsiTheme="minorHAnsi" w:cstheme="minorBidi"/>
           <w:noProof/>
@@ -3762,7 +3762,7 @@
     </w:p>
     <w:p>
       <w:pPr>
-        <w:pStyle w:val="TM3"/>
+        <w:pStyle w:val="TOC3"/>
         <w:rPr>
           <w:rFonts w:asciiTheme="minorHAnsi" w:eastAsiaTheme="minorEastAsia" w:hAnsiTheme="minorHAnsi" w:cstheme="minorBidi"/>
           <w:noProof/>
@@ -3842,7 +3842,7 @@
     </w:p>
     <w:p>
       <w:pPr>
-        <w:pStyle w:val="TM2"/>
+        <w:pStyle w:val="TOC2"/>
         <w:tabs>
           <w:tab w:val="left" w:pos="1000"/>
         </w:tabs>
@@ -3925,7 +3925,7 @@
     </w:p>
     <w:p>
       <w:pPr>
-        <w:pStyle w:val="TM3"/>
+        <w:pStyle w:val="TOC3"/>
         <w:rPr>
           <w:rFonts w:asciiTheme="minorHAnsi" w:eastAsiaTheme="minorEastAsia" w:hAnsiTheme="minorHAnsi" w:cstheme="minorBidi"/>
           <w:noProof/>
@@ -4005,7 +4005,7 @@
     </w:p>
     <w:p>
       <w:pPr>
-        <w:pStyle w:val="TM3"/>
+        <w:pStyle w:val="TOC3"/>
         <w:rPr>
           <w:rFonts w:asciiTheme="minorHAnsi" w:eastAsiaTheme="minorEastAsia" w:hAnsiTheme="minorHAnsi" w:cstheme="minorBidi"/>
           <w:noProof/>
@@ -4085,7 +4085,7 @@
     </w:p>
     <w:p>
       <w:pPr>
-        <w:pStyle w:val="TM3"/>
+        <w:pStyle w:val="TOC3"/>
         <w:rPr>
           <w:rFonts w:asciiTheme="minorHAnsi" w:eastAsiaTheme="minorEastAsia" w:hAnsiTheme="minorHAnsi" w:cstheme="minorBidi"/>
           <w:noProof/>
@@ -4165,7 +4165,7 @@
     </w:p>
     <w:p>
       <w:pPr>
-        <w:pStyle w:val="TM3"/>
+        <w:pStyle w:val="TOC3"/>
         <w:rPr>
           <w:rFonts w:asciiTheme="minorHAnsi" w:eastAsiaTheme="minorEastAsia" w:hAnsiTheme="minorHAnsi" w:cstheme="minorBidi"/>
           <w:noProof/>
@@ -4245,7 +4245,7 @@
     </w:p>
     <w:p>
       <w:pPr>
-        <w:pStyle w:val="TM3"/>
+        <w:pStyle w:val="TOC3"/>
         <w:rPr>
           <w:rFonts w:asciiTheme="minorHAnsi" w:eastAsiaTheme="minorEastAsia" w:hAnsiTheme="minorHAnsi" w:cstheme="minorBidi"/>
           <w:noProof/>
@@ -4325,7 +4325,7 @@
     </w:p>
     <w:p>
       <w:pPr>
-        <w:pStyle w:val="TM3"/>
+        <w:pStyle w:val="TOC3"/>
         <w:rPr>
           <w:rFonts w:asciiTheme="minorHAnsi" w:eastAsiaTheme="minorEastAsia" w:hAnsiTheme="minorHAnsi" w:cstheme="minorBidi"/>
           <w:noProof/>
@@ -4405,7 +4405,7 @@
     </w:p>
     <w:p>
       <w:pPr>
-        <w:pStyle w:val="TM2"/>
+        <w:pStyle w:val="TOC2"/>
         <w:tabs>
           <w:tab w:val="left" w:pos="1000"/>
         </w:tabs>
@@ -4488,7 +4488,7 @@
     </w:p>
     <w:p>
       <w:pPr>
-        <w:pStyle w:val="TM3"/>
+        <w:pStyle w:val="TOC3"/>
         <w:rPr>
           <w:rFonts w:asciiTheme="minorHAnsi" w:eastAsiaTheme="minorEastAsia" w:hAnsiTheme="minorHAnsi" w:cstheme="minorBidi"/>
           <w:noProof/>
@@ -4568,7 +4568,7 @@
     </w:p>
     <w:p>
       <w:pPr>
-        <w:pStyle w:val="TM3"/>
+        <w:pStyle w:val="TOC3"/>
         <w:rPr>
           <w:rFonts w:asciiTheme="minorHAnsi" w:eastAsiaTheme="minorEastAsia" w:hAnsiTheme="minorHAnsi" w:cstheme="minorBidi"/>
           <w:noProof/>
@@ -4648,7 +4648,7 @@
     </w:p>
     <w:p>
       <w:pPr>
-        <w:pStyle w:val="TM2"/>
+        <w:pStyle w:val="TOC2"/>
         <w:tabs>
           <w:tab w:val="left" w:pos="1000"/>
         </w:tabs>
@@ -4731,7 +4731,7 @@
     </w:p>
     <w:p>
       <w:pPr>
-        <w:pStyle w:val="TM3"/>
+        <w:pStyle w:val="TOC3"/>
         <w:rPr>
           <w:rFonts w:asciiTheme="minorHAnsi" w:eastAsiaTheme="minorEastAsia" w:hAnsiTheme="minorHAnsi" w:cstheme="minorBidi"/>
           <w:noProof/>
@@ -4812,7 +4812,7 @@
     </w:p>
     <w:p>
       <w:pPr>
-        <w:pStyle w:val="TM3"/>
+        <w:pStyle w:val="TOC3"/>
         <w:rPr>
           <w:rFonts w:asciiTheme="minorHAnsi" w:eastAsiaTheme="minorEastAsia" w:hAnsiTheme="minorHAnsi" w:cstheme="minorBidi"/>
           <w:noProof/>
@@ -4892,7 +4892,7 @@
     </w:p>
     <w:p>
       <w:pPr>
-        <w:pStyle w:val="TM1"/>
+        <w:pStyle w:val="TOC1"/>
         <w:tabs>
           <w:tab w:val="left" w:pos="432"/>
         </w:tabs>
@@ -4975,7 +4975,7 @@
     </w:p>
     <w:p>
       <w:pPr>
-        <w:pStyle w:val="TM2"/>
+        <w:pStyle w:val="TOC2"/>
         <w:tabs>
           <w:tab w:val="left" w:pos="1000"/>
         </w:tabs>
@@ -5058,7 +5058,7 @@
     </w:p>
     <w:p>
       <w:pPr>
-        <w:pStyle w:val="TM3"/>
+        <w:pStyle w:val="TOC3"/>
         <w:rPr>
           <w:rFonts w:asciiTheme="minorHAnsi" w:eastAsiaTheme="minorEastAsia" w:hAnsiTheme="minorHAnsi" w:cstheme="minorBidi"/>
           <w:noProof/>
@@ -5138,7 +5138,7 @@
     </w:p>
     <w:p>
       <w:pPr>
-        <w:pStyle w:val="TM3"/>
+        <w:pStyle w:val="TOC3"/>
         <w:rPr>
           <w:rFonts w:asciiTheme="minorHAnsi" w:eastAsiaTheme="minorEastAsia" w:hAnsiTheme="minorHAnsi" w:cstheme="minorBidi"/>
           <w:noProof/>
@@ -5218,7 +5218,7 @@
     </w:p>
     <w:p>
       <w:pPr>
-        <w:pStyle w:val="TM3"/>
+        <w:pStyle w:val="TOC3"/>
         <w:rPr>
           <w:rFonts w:asciiTheme="minorHAnsi" w:eastAsiaTheme="minorEastAsia" w:hAnsiTheme="minorHAnsi" w:cstheme="minorBidi"/>
           <w:noProof/>
@@ -5298,7 +5298,7 @@
     </w:p>
     <w:p>
       <w:pPr>
-        <w:pStyle w:val="TM2"/>
+        <w:pStyle w:val="TOC2"/>
         <w:tabs>
           <w:tab w:val="left" w:pos="1000"/>
         </w:tabs>
@@ -5381,7 +5381,7 @@
     </w:p>
     <w:p>
       <w:pPr>
-        <w:pStyle w:val="TM3"/>
+        <w:pStyle w:val="TOC3"/>
         <w:rPr>
           <w:rFonts w:asciiTheme="minorHAnsi" w:eastAsiaTheme="minorEastAsia" w:hAnsiTheme="minorHAnsi" w:cstheme="minorBidi"/>
           <w:noProof/>
@@ -5461,7 +5461,7 @@
     </w:p>
     <w:p>
       <w:pPr>
-        <w:pStyle w:val="TM3"/>
+        <w:pStyle w:val="TOC3"/>
         <w:rPr>
           <w:rFonts w:asciiTheme="minorHAnsi" w:eastAsiaTheme="minorEastAsia" w:hAnsiTheme="minorHAnsi" w:cstheme="minorBidi"/>
           <w:noProof/>
@@ -5541,7 +5541,7 @@
     </w:p>
     <w:p>
       <w:pPr>
-        <w:pStyle w:val="TM3"/>
+        <w:pStyle w:val="TOC3"/>
         <w:rPr>
           <w:rFonts w:asciiTheme="minorHAnsi" w:eastAsiaTheme="minorEastAsia" w:hAnsiTheme="minorHAnsi" w:cstheme="minorBidi"/>
           <w:noProof/>
@@ -5621,7 +5621,7 @@
     </w:p>
     <w:p>
       <w:pPr>
-        <w:pStyle w:val="TM2"/>
+        <w:pStyle w:val="TOC2"/>
         <w:tabs>
           <w:tab w:val="left" w:pos="1000"/>
         </w:tabs>
@@ -5704,7 +5704,7 @@
     </w:p>
     <w:p>
       <w:pPr>
-        <w:pStyle w:val="TM3"/>
+        <w:pStyle w:val="TOC3"/>
         <w:rPr>
           <w:rFonts w:asciiTheme="minorHAnsi" w:eastAsiaTheme="minorEastAsia" w:hAnsiTheme="minorHAnsi" w:cstheme="minorBidi"/>
           <w:noProof/>
@@ -5784,7 +5784,7 @@
     </w:p>
     <w:p>
       <w:pPr>
-        <w:pStyle w:val="TM3"/>
+        <w:pStyle w:val="TOC3"/>
         <w:rPr>
           <w:rFonts w:asciiTheme="minorHAnsi" w:eastAsiaTheme="minorEastAsia" w:hAnsiTheme="minorHAnsi" w:cstheme="minorBidi"/>
           <w:noProof/>
@@ -5864,7 +5864,7 @@
     </w:p>
     <w:p>
       <w:pPr>
-        <w:pStyle w:val="TM3"/>
+        <w:pStyle w:val="TOC3"/>
         <w:rPr>
           <w:rFonts w:asciiTheme="minorHAnsi" w:eastAsiaTheme="minorEastAsia" w:hAnsiTheme="minorHAnsi" w:cstheme="minorBidi"/>
           <w:noProof/>
@@ -5944,7 +5944,7 @@
     </w:p>
     <w:p>
       <w:pPr>
-        <w:pStyle w:val="TM2"/>
+        <w:pStyle w:val="TOC2"/>
         <w:tabs>
           <w:tab w:val="left" w:pos="1000"/>
         </w:tabs>
@@ -6027,7 +6027,7 @@
     </w:p>
     <w:p>
       <w:pPr>
-        <w:pStyle w:val="TM3"/>
+        <w:pStyle w:val="TOC3"/>
         <w:rPr>
           <w:rFonts w:asciiTheme="minorHAnsi" w:eastAsiaTheme="minorEastAsia" w:hAnsiTheme="minorHAnsi" w:cstheme="minorBidi"/>
           <w:noProof/>
@@ -6107,7 +6107,7 @@
     </w:p>
     <w:p>
       <w:pPr>
-        <w:pStyle w:val="TM3"/>
+        <w:pStyle w:val="TOC3"/>
         <w:rPr>
           <w:rFonts w:asciiTheme="minorHAnsi" w:eastAsiaTheme="minorEastAsia" w:hAnsiTheme="minorHAnsi" w:cstheme="minorBidi"/>
           <w:noProof/>
@@ -6187,7 +6187,7 @@
     </w:p>
     <w:p>
       <w:pPr>
-        <w:pStyle w:val="TM2"/>
+        <w:pStyle w:val="TOC2"/>
         <w:tabs>
           <w:tab w:val="left" w:pos="1000"/>
         </w:tabs>
@@ -6270,7 +6270,7 @@
     </w:p>
     <w:p>
       <w:pPr>
-        <w:pStyle w:val="TM3"/>
+        <w:pStyle w:val="TOC3"/>
         <w:rPr>
           <w:rFonts w:asciiTheme="minorHAnsi" w:eastAsiaTheme="minorEastAsia" w:hAnsiTheme="minorHAnsi" w:cstheme="minorBidi"/>
           <w:noProof/>
@@ -6350,7 +6350,7 @@
     </w:p>
     <w:p>
       <w:pPr>
-        <w:pStyle w:val="TM3"/>
+        <w:pStyle w:val="TOC3"/>
         <w:rPr>
           <w:rFonts w:asciiTheme="minorHAnsi" w:eastAsiaTheme="minorEastAsia" w:hAnsiTheme="minorHAnsi" w:cstheme="minorBidi"/>
           <w:noProof/>
@@ -6430,7 +6430,7 @@
     </w:p>
     <w:p>
       <w:pPr>
-        <w:pStyle w:val="TM3"/>
+        <w:pStyle w:val="TOC3"/>
         <w:rPr>
           <w:rFonts w:asciiTheme="minorHAnsi" w:eastAsiaTheme="minorEastAsia" w:hAnsiTheme="minorHAnsi" w:cstheme="minorBidi"/>
           <w:noProof/>
@@ -6510,7 +6510,7 @@
     </w:p>
     <w:p>
       <w:pPr>
-        <w:pStyle w:val="TM2"/>
+        <w:pStyle w:val="TOC2"/>
         <w:tabs>
           <w:tab w:val="left" w:pos="1000"/>
         </w:tabs>
@@ -6593,7 +6593,7 @@
     </w:p>
     <w:p>
       <w:pPr>
-        <w:pStyle w:val="TM2"/>
+        <w:pStyle w:val="TOC2"/>
         <w:tabs>
           <w:tab w:val="left" w:pos="1000"/>
         </w:tabs>
@@ -6676,7 +6676,7 @@
     </w:p>
     <w:p>
       <w:pPr>
-        <w:pStyle w:val="TM1"/>
+        <w:pStyle w:val="TOC1"/>
         <w:tabs>
           <w:tab w:val="left" w:pos="432"/>
         </w:tabs>
@@ -6759,7 +6759,7 @@
     </w:p>
     <w:p>
       <w:pPr>
-        <w:pStyle w:val="TM1"/>
+        <w:pStyle w:val="TOC1"/>
         <w:rPr>
           <w:rFonts w:asciiTheme="minorHAnsi" w:eastAsiaTheme="minorEastAsia" w:hAnsiTheme="minorHAnsi" w:cstheme="minorBidi"/>
           <w:noProof/>
@@ -6822,7 +6822,7 @@
     </w:p>
     <w:p>
       <w:pPr>
-        <w:pStyle w:val="Titre"/>
+        <w:pStyle w:val="Title"/>
         <w:rPr>
           <w:lang w:val="fr-CA"/>
         </w:rPr>
@@ -6877,7 +6877,7 @@
     </w:p>
     <w:p>
       <w:pPr>
-        <w:pStyle w:val="Titre1"/>
+        <w:pStyle w:val="Heading1"/>
         <w:rPr>
           <w:lang w:val="fr-CA"/>
         </w:rPr>
@@ -6900,7 +6900,7 @@
     </w:p>
     <w:p>
       <w:pPr>
-        <w:pStyle w:val="Titre2"/>
+        <w:pStyle w:val="Heading2"/>
         <w:rPr>
           <w:lang w:val="fr-CA"/>
         </w:rPr>
@@ -6984,7 +6984,7 @@
     </w:p>
     <w:p>
       <w:pPr>
-        <w:pStyle w:val="Titre2"/>
+        <w:pStyle w:val="Heading2"/>
         <w:rPr>
           <w:lang w:val="fr-CA"/>
         </w:rPr>
@@ -7006,7 +7006,7 @@
     </w:p>
     <w:p>
       <w:pPr>
-        <w:pStyle w:val="Corpsdetexte"/>
+        <w:pStyle w:val="BodyText"/>
         <w:ind w:left="0"/>
         <w:rPr>
           <w:lang w:val="fr-CA"/>
@@ -7021,7 +7021,7 @@
     </w:p>
     <w:p>
       <w:pPr>
-        <w:pStyle w:val="Corpsdetexte"/>
+        <w:pStyle w:val="BodyText"/>
         <w:ind w:left="0"/>
         <w:rPr>
           <w:lang w:val="fr-CA"/>
@@ -7030,7 +7030,7 @@
     </w:p>
     <w:p>
       <w:pPr>
-        <w:pStyle w:val="Titre2"/>
+        <w:pStyle w:val="Heading2"/>
         <w:rPr>
           <w:lang w:val="fr-CA"/>
         </w:rPr>
@@ -7052,7 +7052,7 @@
     </w:p>
     <w:p>
       <w:pPr>
-        <w:pStyle w:val="Corpsdetexte"/>
+        <w:pStyle w:val="BodyText"/>
         <w:ind w:left="0"/>
         <w:rPr>
           <w:lang w:val="fr-CA"/>
@@ -7095,7 +7095,7 @@
     </w:p>
     <w:p>
       <w:pPr>
-        <w:pStyle w:val="Titre1"/>
+        <w:pStyle w:val="Heading1"/>
         <w:rPr>
           <w:lang w:val="fr-CA"/>
         </w:rPr>
@@ -7220,7 +7220,7 @@
     </w:p>
     <w:p>
       <w:pPr>
-        <w:pStyle w:val="Titre2"/>
+        <w:pStyle w:val="Heading2"/>
         <w:rPr>
           <w:lang w:val="fr-CA"/>
         </w:rPr>
@@ -7276,7 +7276,7 @@
     </w:p>
     <w:p>
       <w:pPr>
-        <w:pStyle w:val="Titre2"/>
+        <w:pStyle w:val="Heading2"/>
         <w:rPr>
           <w:lang w:val="fr-CA"/>
         </w:rPr>
@@ -7292,7 +7292,7 @@
     </w:p>
     <w:p>
       <w:pPr>
-        <w:pStyle w:val="Titre3"/>
+        <w:pStyle w:val="Heading3"/>
         <w:rPr>
           <w:lang w:val="fr-CA"/>
         </w:rPr>
@@ -7308,7 +7308,7 @@
     </w:p>
     <w:p>
       <w:pPr>
-        <w:pStyle w:val="Corpsdetexte"/>
+        <w:pStyle w:val="BodyText"/>
         <w:numPr>
           <w:ilvl w:val="0"/>
           <w:numId w:val="6"/>
@@ -7344,7 +7344,7 @@
     </w:p>
     <w:p>
       <w:pPr>
-        <w:pStyle w:val="Corpsdetexte"/>
+        <w:pStyle w:val="BodyText"/>
         <w:numPr>
           <w:ilvl w:val="0"/>
           <w:numId w:val="6"/>
@@ -7408,7 +7408,7 @@
     </w:p>
     <w:p>
       <w:pPr>
-        <w:pStyle w:val="Corpsdetexte"/>
+        <w:pStyle w:val="BodyText"/>
         <w:numPr>
           <w:ilvl w:val="0"/>
           <w:numId w:val="6"/>
@@ -7462,7 +7462,7 @@
     </w:p>
     <w:p>
       <w:pPr>
-        <w:pStyle w:val="Corpsdetexte"/>
+        <w:pStyle w:val="BodyText"/>
         <w:ind w:left="0"/>
         <w:rPr>
           <w:lang w:val="fr-CA"/>
@@ -7471,7 +7471,7 @@
     </w:p>
     <w:p>
       <w:pPr>
-        <w:pStyle w:val="Titre3"/>
+        <w:pStyle w:val="Heading3"/>
         <w:rPr>
           <w:lang w:val="fr-CA"/>
         </w:rPr>
@@ -7499,7 +7499,7 @@
     </w:p>
     <w:p>
       <w:pPr>
-        <w:pStyle w:val="Corpsdetexte"/>
+        <w:pStyle w:val="BodyText"/>
         <w:numPr>
           <w:ilvl w:val="0"/>
           <w:numId w:val="7"/>
@@ -7553,7 +7553,7 @@
     </w:p>
     <w:p>
       <w:pPr>
-        <w:pStyle w:val="Corpsdetexte"/>
+        <w:pStyle w:val="BodyText"/>
         <w:numPr>
           <w:ilvl w:val="0"/>
           <w:numId w:val="7"/>
@@ -7628,7 +7628,7 @@
     </w:p>
     <w:p>
       <w:pPr>
-        <w:pStyle w:val="Corpsdetexte"/>
+        <w:pStyle w:val="BodyText"/>
         <w:ind w:left="0"/>
         <w:rPr>
           <w:lang w:val="fr-CA"/>
@@ -7637,7 +7637,7 @@
     </w:p>
     <w:p>
       <w:pPr>
-        <w:pStyle w:val="Titre3"/>
+        <w:pStyle w:val="Heading3"/>
         <w:rPr>
           <w:lang w:val="fr-CA"/>
         </w:rPr>
@@ -7659,7 +7659,7 @@
     </w:p>
     <w:p>
       <w:pPr>
-        <w:pStyle w:val="Corpsdetexte"/>
+        <w:pStyle w:val="BodyText"/>
         <w:numPr>
           <w:ilvl w:val="0"/>
           <w:numId w:val="8"/>
@@ -7695,7 +7695,7 @@
     </w:p>
     <w:p>
       <w:pPr>
-        <w:pStyle w:val="Corpsdetexte"/>
+        <w:pStyle w:val="BodyText"/>
         <w:numPr>
           <w:ilvl w:val="0"/>
           <w:numId w:val="8"/>
@@ -7739,7 +7739,7 @@
     </w:p>
     <w:p>
       <w:pPr>
-        <w:pStyle w:val="Corpsdetexte"/>
+        <w:pStyle w:val="BodyText"/>
         <w:numPr>
           <w:ilvl w:val="0"/>
           <w:numId w:val="8"/>
@@ -7783,15 +7783,15 @@
     </w:p>
     <w:p>
       <w:pPr>
-        <w:pStyle w:val="Corpsdetexte"/>
-        <w:rPr>
-          <w:lang w:val="fr-CA"/>
-        </w:rPr>
-      </w:pPr>
-    </w:p>
-    <w:p>
-      <w:pPr>
-        <w:pStyle w:val="Titre3"/>
+        <w:pStyle w:val="BodyText"/>
+        <w:rPr>
+          <w:lang w:val="fr-CA"/>
+        </w:rPr>
+      </w:pPr>
+    </w:p>
+    <w:p>
+      <w:pPr>
+        <w:pStyle w:val="Heading3"/>
         <w:rPr>
           <w:lang w:val="fr-CA"/>
         </w:rPr>
@@ -7807,7 +7807,7 @@
     </w:p>
     <w:p>
       <w:pPr>
-        <w:pStyle w:val="Corpsdetexte"/>
+        <w:pStyle w:val="BodyText"/>
         <w:numPr>
           <w:ilvl w:val="0"/>
           <w:numId w:val="12"/>
@@ -7839,7 +7839,7 @@
     </w:p>
     <w:p>
       <w:pPr>
-        <w:pStyle w:val="Corpsdetexte"/>
+        <w:pStyle w:val="BodyText"/>
         <w:numPr>
           <w:ilvl w:val="0"/>
           <w:numId w:val="12"/>
@@ -7873,7 +7873,7 @@
     </w:p>
     <w:p>
       <w:pPr>
-        <w:pStyle w:val="Titre2"/>
+        <w:pStyle w:val="Heading2"/>
         <w:rPr>
           <w:lang w:val="fr-CA"/>
         </w:rPr>
@@ -7895,7 +7895,7 @@
     </w:p>
     <w:p>
       <w:pPr>
-        <w:pStyle w:val="Paragraphedeliste"/>
+        <w:pStyle w:val="ListParagraph"/>
         <w:numPr>
           <w:ilvl w:val="0"/>
           <w:numId w:val="13"/>
@@ -7925,7 +7925,7 @@
     </w:p>
     <w:p>
       <w:pPr>
-        <w:pStyle w:val="Paragraphedeliste"/>
+        <w:pStyle w:val="ListParagraph"/>
         <w:numPr>
           <w:ilvl w:val="0"/>
           <w:numId w:val="13"/>
@@ -7943,7 +7943,7 @@
     </w:p>
     <w:p>
       <w:pPr>
-        <w:pStyle w:val="Paragraphedeliste"/>
+        <w:pStyle w:val="ListParagraph"/>
         <w:numPr>
           <w:ilvl w:val="0"/>
           <w:numId w:val="13"/>
@@ -7979,7 +7979,7 @@
     </w:p>
     <w:p>
       <w:pPr>
-        <w:pStyle w:val="Paragraphedeliste"/>
+        <w:pStyle w:val="ListParagraph"/>
         <w:numPr>
           <w:ilvl w:val="0"/>
           <w:numId w:val="13"/>
@@ -8004,7 +8004,7 @@
     </w:p>
     <w:p>
       <w:pPr>
-        <w:pStyle w:val="Titre2"/>
+        <w:pStyle w:val="Heading2"/>
         <w:rPr>
           <w:lang w:val="fr-CA"/>
         </w:rPr>
@@ -8026,7 +8026,7 @@
     </w:p>
     <w:p>
       <w:pPr>
-        <w:pStyle w:val="Paragraphedeliste"/>
+        <w:pStyle w:val="ListParagraph"/>
         <w:numPr>
           <w:ilvl w:val="0"/>
           <w:numId w:val="14"/>
@@ -8044,7 +8044,7 @@
     </w:p>
     <w:p>
       <w:pPr>
-        <w:pStyle w:val="Paragraphedeliste"/>
+        <w:pStyle w:val="ListParagraph"/>
         <w:numPr>
           <w:ilvl w:val="0"/>
           <w:numId w:val="14"/>
@@ -8078,7 +8078,7 @@
     </w:p>
     <w:p>
       <w:pPr>
-        <w:pStyle w:val="Titre1"/>
+        <w:pStyle w:val="Heading1"/>
         <w:rPr>
           <w:lang w:val="fr-CA"/>
         </w:rPr>
@@ -8101,7 +8101,7 @@
     </w:p>
     <w:p>
       <w:pPr>
-        <w:pStyle w:val="Corpsdetexte"/>
+        <w:pStyle w:val="BodyText"/>
         <w:ind w:left="0"/>
         <w:rPr>
           <w:lang w:val="fr-CA"/>
@@ -8110,7 +8110,7 @@
     </w:p>
     <w:p>
       <w:pPr>
-        <w:pStyle w:val="Titre2"/>
+        <w:pStyle w:val="Heading2"/>
         <w:spacing w:before="0" w:after="0" w:line="276" w:lineRule="auto"/>
         <w:rPr>
           <w:lang w:val="fr-CA"/>
@@ -8135,7 +8135,7 @@
     </w:p>
     <w:p>
       <w:pPr>
-        <w:pStyle w:val="Titre3"/>
+        <w:pStyle w:val="Heading3"/>
         <w:spacing w:before="0" w:after="0" w:line="276" w:lineRule="auto"/>
         <w:rPr>
           <w:lang w:val="fr-CA"/>
@@ -8160,7 +8160,7 @@
     </w:p>
     <w:p>
       <w:pPr>
-        <w:pStyle w:val="Titre4"/>
+        <w:pStyle w:val="Heading4"/>
         <w:spacing w:before="0" w:after="0" w:line="276" w:lineRule="auto"/>
         <w:ind w:left="720"/>
         <w:rPr>
@@ -8221,7 +8221,7 @@
     </w:p>
     <w:p>
       <w:pPr>
-        <w:pStyle w:val="Titre4"/>
+        <w:pStyle w:val="Heading4"/>
         <w:spacing w:before="0" w:after="0" w:line="276" w:lineRule="auto"/>
         <w:ind w:left="720"/>
         <w:rPr>
@@ -8305,7 +8305,7 @@
     </w:p>
     <w:p>
       <w:pPr>
-        <w:pStyle w:val="Titre3"/>
+        <w:pStyle w:val="Heading3"/>
         <w:spacing w:before="0" w:after="0" w:line="276" w:lineRule="auto"/>
         <w:rPr>
           <w:lang w:val="fr-CA"/>
@@ -8388,7 +8388,7 @@
     </w:p>
     <w:p>
       <w:pPr>
-        <w:pStyle w:val="Titre4"/>
+        <w:pStyle w:val="Heading4"/>
         <w:spacing w:before="0" w:after="0" w:line="276" w:lineRule="auto"/>
         <w:ind w:left="720"/>
         <w:rPr>
@@ -8472,7 +8472,7 @@
     </w:p>
     <w:p>
       <w:pPr>
-        <w:pStyle w:val="Titre3"/>
+        <w:pStyle w:val="Heading3"/>
         <w:spacing w:before="0" w:after="0" w:line="276" w:lineRule="auto"/>
         <w:rPr>
           <w:lang w:val="fr-CA"/>
@@ -8549,7 +8549,7 @@
     </w:p>
     <w:p>
       <w:pPr>
-        <w:pStyle w:val="Titre3"/>
+        <w:pStyle w:val="Heading3"/>
         <w:spacing w:before="0" w:after="0" w:line="276" w:lineRule="auto"/>
         <w:rPr>
           <w:lang w:val="fr-CA"/>
@@ -8692,7 +8692,7 @@
     </w:p>
     <w:p>
       <w:pPr>
-        <w:pStyle w:val="Titre3"/>
+        <w:pStyle w:val="Heading3"/>
         <w:spacing w:before="0" w:after="0" w:line="276" w:lineRule="auto"/>
         <w:rPr>
           <w:lang w:val="fr-CA"/>
@@ -8729,7 +8729,7 @@
     </w:p>
     <w:p>
       <w:pPr>
-        <w:pStyle w:val="Paragraphedeliste"/>
+        <w:pStyle w:val="ListParagraph"/>
         <w:numPr>
           <w:ilvl w:val="0"/>
           <w:numId w:val="9"/>
@@ -8748,7 +8748,7 @@
     </w:p>
     <w:p>
       <w:pPr>
-        <w:pStyle w:val="Paragraphedeliste"/>
+        <w:pStyle w:val="ListParagraph"/>
         <w:numPr>
           <w:ilvl w:val="0"/>
           <w:numId w:val="9"/>
@@ -8767,7 +8767,7 @@
     </w:p>
     <w:p>
       <w:pPr>
-        <w:pStyle w:val="Paragraphedeliste"/>
+        <w:pStyle w:val="ListParagraph"/>
         <w:numPr>
           <w:ilvl w:val="0"/>
           <w:numId w:val="9"/>
@@ -8808,7 +8808,7 @@
     </w:p>
     <w:p>
       <w:pPr>
-        <w:pStyle w:val="Titre3"/>
+        <w:pStyle w:val="Heading3"/>
         <w:spacing w:before="0" w:after="0" w:line="276" w:lineRule="auto"/>
         <w:rPr>
           <w:lang w:val="fr-CA"/>
@@ -8873,7 +8873,7 @@
     </w:p>
     <w:p>
       <w:pPr>
-        <w:pStyle w:val="Titre3"/>
+        <w:pStyle w:val="Heading3"/>
         <w:spacing w:before="0" w:after="0" w:line="276" w:lineRule="auto"/>
         <w:rPr>
           <w:lang w:val="fr-CA"/>
@@ -9005,7 +9005,7 @@
     </w:p>
     <w:p>
       <w:pPr>
-        <w:pStyle w:val="Titre3"/>
+        <w:pStyle w:val="Heading3"/>
         <w:spacing w:before="0" w:after="0" w:line="276" w:lineRule="auto"/>
         <w:rPr>
           <w:lang w:val="fr-CA"/>
@@ -9036,7 +9036,7 @@
     </w:p>
     <w:p>
       <w:pPr>
-        <w:pStyle w:val="Paragraphedeliste"/>
+        <w:pStyle w:val="ListParagraph"/>
         <w:numPr>
           <w:ilvl w:val="0"/>
           <w:numId w:val="10"/>
@@ -9055,7 +9055,7 @@
     </w:p>
     <w:p>
       <w:pPr>
-        <w:pStyle w:val="Paragraphedeliste"/>
+        <w:pStyle w:val="ListParagraph"/>
         <w:numPr>
           <w:ilvl w:val="0"/>
           <w:numId w:val="10"/>
@@ -9074,7 +9074,7 @@
     </w:p>
     <w:p>
       <w:pPr>
-        <w:pStyle w:val="Paragraphedeliste"/>
+        <w:pStyle w:val="ListParagraph"/>
         <w:numPr>
           <w:ilvl w:val="0"/>
           <w:numId w:val="10"/>
@@ -9115,7 +9115,7 @@
     </w:p>
     <w:p>
       <w:pPr>
-        <w:pStyle w:val="Titre3"/>
+        <w:pStyle w:val="Heading3"/>
         <w:spacing w:before="0" w:after="0" w:line="276" w:lineRule="auto"/>
         <w:rPr>
           <w:lang w:val="fr-CA"/>
@@ -9222,7 +9222,7 @@
     </w:p>
     <w:p>
       <w:pPr>
-        <w:pStyle w:val="Titre3"/>
+        <w:pStyle w:val="Heading3"/>
         <w:spacing w:before="0" w:after="0" w:line="276" w:lineRule="auto"/>
         <w:rPr>
           <w:lang w:val="fr-CA"/>
@@ -9275,7 +9275,7 @@
     </w:p>
     <w:p>
       <w:pPr>
-        <w:pStyle w:val="Titre3"/>
+        <w:pStyle w:val="Heading3"/>
         <w:spacing w:before="0" w:after="0" w:line="276" w:lineRule="auto"/>
         <w:rPr>
           <w:lang w:val="fr-CA"/>
@@ -9306,7 +9306,7 @@
     </w:p>
     <w:p>
       <w:pPr>
-        <w:pStyle w:val="Titre4"/>
+        <w:pStyle w:val="Heading4"/>
         <w:spacing w:before="0" w:after="0" w:line="276" w:lineRule="auto"/>
         <w:ind w:left="720"/>
         <w:rPr>
@@ -9361,7 +9361,7 @@
     </w:p>
     <w:p>
       <w:pPr>
-        <w:pStyle w:val="Titre4"/>
+        <w:pStyle w:val="Heading4"/>
         <w:spacing w:before="0" w:after="0" w:line="276" w:lineRule="auto"/>
         <w:ind w:left="720"/>
         <w:rPr>
@@ -9427,7 +9427,7 @@
     </w:p>
     <w:p>
       <w:pPr>
-        <w:pStyle w:val="Titre3"/>
+        <w:pStyle w:val="Heading3"/>
         <w:spacing w:before="0" w:after="0" w:line="276" w:lineRule="auto"/>
         <w:rPr>
           <w:lang w:val="fr-CA"/>
@@ -9522,7 +9522,7 @@
     </w:p>
     <w:p>
       <w:pPr>
-        <w:pStyle w:val="Titre3"/>
+        <w:pStyle w:val="Heading3"/>
         <w:spacing w:before="0" w:after="0" w:line="276" w:lineRule="auto"/>
         <w:rPr>
           <w:lang w:val="fr-CA"/>
@@ -9611,7 +9611,7 @@
     </w:p>
     <w:p>
       <w:pPr>
-        <w:pStyle w:val="Titre3"/>
+        <w:pStyle w:val="Heading3"/>
         <w:spacing w:before="0" w:after="0" w:line="276" w:lineRule="auto"/>
         <w:rPr>
           <w:lang w:val="fr-CA"/>
@@ -9692,7 +9692,7 @@
     </w:p>
     <w:p>
       <w:pPr>
-        <w:pStyle w:val="Corpsdetexte"/>
+        <w:pStyle w:val="BodyText"/>
         <w:spacing w:after="0" w:line="276" w:lineRule="auto"/>
         <w:ind w:left="0"/>
         <w:rPr>
@@ -9702,7 +9702,7 @@
     </w:p>
     <w:p>
       <w:pPr>
-        <w:pStyle w:val="Titre2"/>
+        <w:pStyle w:val="Heading2"/>
         <w:spacing w:before="0" w:after="0" w:line="276" w:lineRule="auto"/>
         <w:rPr>
           <w:lang w:val="fr-CA"/>
@@ -9728,7 +9728,7 @@
     </w:p>
     <w:p>
       <w:pPr>
-        <w:pStyle w:val="Titre3"/>
+        <w:pStyle w:val="Heading3"/>
         <w:spacing w:before="0" w:after="0" w:line="276" w:lineRule="auto"/>
         <w:rPr>
           <w:lang w:val="fr-CA"/>
@@ -9852,7 +9852,7 @@
     </w:p>
     <w:p>
       <w:pPr>
-        <w:pStyle w:val="Titre3"/>
+        <w:pStyle w:val="Heading3"/>
         <w:spacing w:before="0" w:after="0" w:line="276" w:lineRule="auto"/>
         <w:rPr>
           <w:lang w:val="fr-CA"/>
@@ -9911,7 +9911,7 @@
     </w:p>
     <w:p>
       <w:pPr>
-        <w:pStyle w:val="Titre3"/>
+        <w:pStyle w:val="Heading3"/>
         <w:spacing w:before="0" w:after="0" w:line="276" w:lineRule="auto"/>
         <w:rPr>
           <w:lang w:val="fr-CA"/>
@@ -10048,7 +10048,7 @@
     </w:p>
     <w:p>
       <w:pPr>
-        <w:pStyle w:val="Titre3"/>
+        <w:pStyle w:val="Heading3"/>
         <w:spacing w:before="0" w:after="0" w:line="276" w:lineRule="auto"/>
         <w:rPr>
           <w:lang w:val="fr-CA"/>
@@ -10119,7 +10119,7 @@
     </w:p>
     <w:p>
       <w:pPr>
-        <w:pStyle w:val="Titre3"/>
+        <w:pStyle w:val="Heading3"/>
         <w:spacing w:before="0" w:after="0" w:line="276" w:lineRule="auto"/>
         <w:rPr>
           <w:lang w:val="fr-CA"/>
@@ -10172,7 +10172,7 @@
     </w:p>
     <w:p>
       <w:pPr>
-        <w:pStyle w:val="Titre3"/>
+        <w:pStyle w:val="Heading3"/>
         <w:spacing w:before="0" w:after="0" w:line="276" w:lineRule="auto"/>
         <w:rPr>
           <w:lang w:val="fr-CA"/>
@@ -10249,7 +10249,7 @@
     </w:p>
     <w:p>
       <w:pPr>
-        <w:pStyle w:val="Titre3"/>
+        <w:pStyle w:val="Heading3"/>
         <w:spacing w:before="0" w:after="0" w:line="276" w:lineRule="auto"/>
         <w:rPr>
           <w:lang w:val="fr-CA"/>
@@ -10266,7 +10266,7 @@
     </w:p>
     <w:p>
       <w:pPr>
-        <w:pStyle w:val="Corpsdetexte"/>
+        <w:pStyle w:val="BodyText"/>
         <w:spacing w:after="0" w:line="276" w:lineRule="auto"/>
         <w:ind w:left="0"/>
         <w:rPr>
@@ -10310,7 +10310,7 @@
     </w:p>
     <w:p>
       <w:pPr>
-        <w:pStyle w:val="Corpsdetexte"/>
+        <w:pStyle w:val="BodyText"/>
         <w:spacing w:after="0" w:line="276" w:lineRule="auto"/>
         <w:ind w:left="0"/>
         <w:rPr>
@@ -10326,7 +10326,7 @@
     </w:p>
     <w:p>
       <w:pPr>
-        <w:pStyle w:val="Corpsdetexte"/>
+        <w:pStyle w:val="BodyText"/>
         <w:spacing w:after="0" w:line="276" w:lineRule="auto"/>
         <w:ind w:left="0"/>
         <w:rPr>
@@ -10336,7 +10336,7 @@
     </w:p>
     <w:p>
       <w:pPr>
-        <w:pStyle w:val="Titre2"/>
+        <w:pStyle w:val="Heading2"/>
         <w:spacing w:before="0" w:after="0" w:line="276" w:lineRule="auto"/>
         <w:rPr>
           <w:lang w:val="fr-CA"/>
@@ -10360,7 +10360,7 @@
     </w:p>
     <w:p>
       <w:pPr>
-        <w:pStyle w:val="Titre3"/>
+        <w:pStyle w:val="Heading3"/>
         <w:spacing w:before="0" w:after="0" w:line="276" w:lineRule="auto"/>
         <w:rPr>
           <w:lang w:val="fr-CA"/>
@@ -10445,7 +10445,7 @@
     </w:p>
     <w:p>
       <w:pPr>
-        <w:pStyle w:val="Titre3"/>
+        <w:pStyle w:val="Heading3"/>
         <w:spacing w:before="0" w:after="0" w:line="276" w:lineRule="auto"/>
         <w:rPr>
           <w:lang w:val="fr-CA"/>
@@ -10463,7 +10463,7 @@
     </w:p>
     <w:p>
       <w:pPr>
-        <w:pStyle w:val="Corpsdetexte"/>
+        <w:pStyle w:val="BodyText"/>
         <w:spacing w:after="0" w:line="276" w:lineRule="auto"/>
         <w:ind w:left="0"/>
         <w:rPr>
@@ -10491,7 +10491,7 @@
     </w:p>
     <w:p>
       <w:pPr>
-        <w:pStyle w:val="Corpsdetexte"/>
+        <w:pStyle w:val="BodyText"/>
         <w:spacing w:after="0" w:line="276" w:lineRule="auto"/>
         <w:ind w:left="0"/>
         <w:rPr>
@@ -10507,7 +10507,7 @@
     </w:p>
     <w:p>
       <w:pPr>
-        <w:pStyle w:val="Corpsdetexte"/>
+        <w:pStyle w:val="BodyText"/>
         <w:spacing w:after="0" w:line="276" w:lineRule="auto"/>
         <w:ind w:left="0"/>
         <w:rPr>
@@ -10517,7 +10517,7 @@
     </w:p>
     <w:p>
       <w:pPr>
-        <w:pStyle w:val="Titre3"/>
+        <w:pStyle w:val="Heading3"/>
         <w:spacing w:before="0" w:after="0" w:line="276" w:lineRule="auto"/>
         <w:rPr>
           <w:lang w:val="fr-CA"/>
@@ -10592,7 +10592,7 @@
     </w:p>
     <w:p>
       <w:pPr>
-        <w:pStyle w:val="Corpsdetexte"/>
+        <w:pStyle w:val="BodyText"/>
         <w:spacing w:after="0" w:line="276" w:lineRule="auto"/>
         <w:ind w:left="0"/>
         <w:rPr>
@@ -10602,7 +10602,7 @@
     </w:p>
     <w:p>
       <w:pPr>
-        <w:pStyle w:val="Titre3"/>
+        <w:pStyle w:val="Heading3"/>
         <w:spacing w:before="0" w:after="0" w:line="276" w:lineRule="auto"/>
         <w:rPr>
           <w:lang w:val="fr-CA"/>
@@ -10667,7 +10667,7 @@
     </w:p>
     <w:p>
       <w:pPr>
-        <w:pStyle w:val="Titre3"/>
+        <w:pStyle w:val="Heading3"/>
         <w:spacing w:before="0" w:after="0" w:line="276" w:lineRule="auto"/>
         <w:rPr>
           <w:lang w:val="fr-CA"/>
@@ -10728,7 +10728,7 @@
     </w:p>
     <w:p>
       <w:pPr>
-        <w:pStyle w:val="Titre3"/>
+        <w:pStyle w:val="Heading3"/>
         <w:spacing w:before="0" w:after="0" w:line="276" w:lineRule="auto"/>
         <w:rPr>
           <w:lang w:val="fr-CA"/>
@@ -10804,7 +10804,7 @@
     </w:p>
     <w:p>
       <w:pPr>
-        <w:pStyle w:val="Corpsdetexte"/>
+        <w:pStyle w:val="BodyText"/>
         <w:spacing w:after="0" w:line="276" w:lineRule="auto"/>
         <w:rPr>
           <w:lang w:val="fr-CA"/>
@@ -10813,7 +10813,7 @@
     </w:p>
     <w:p>
       <w:pPr>
-        <w:pStyle w:val="Titre2"/>
+        <w:pStyle w:val="Heading2"/>
         <w:spacing w:before="0" w:after="0" w:line="276" w:lineRule="auto"/>
         <w:rPr>
           <w:lang w:val="fr-CA"/>
@@ -10838,7 +10838,7 @@
     </w:p>
     <w:p>
       <w:pPr>
-        <w:pStyle w:val="Titre3"/>
+        <w:pStyle w:val="Heading3"/>
         <w:spacing w:before="0" w:after="0" w:line="276" w:lineRule="auto"/>
         <w:rPr>
           <w:lang w:val="fr-CA"/>
@@ -10983,7 +10983,7 @@
     </w:p>
     <w:p>
       <w:pPr>
-        <w:pStyle w:val="Titre3"/>
+        <w:pStyle w:val="Heading3"/>
         <w:spacing w:before="0" w:after="0" w:line="276" w:lineRule="auto"/>
         <w:rPr>
           <w:lang w:val="fr-CA"/>
@@ -11000,7 +11000,7 @@
     </w:p>
     <w:p>
       <w:pPr>
-        <w:pStyle w:val="Corpsdetexte"/>
+        <w:pStyle w:val="BodyText"/>
         <w:spacing w:after="0" w:line="276" w:lineRule="auto"/>
         <w:ind w:left="0"/>
         <w:rPr>
@@ -11016,7 +11016,7 @@
     </w:p>
     <w:p>
       <w:pPr>
-        <w:pStyle w:val="Corpsdetexte"/>
+        <w:pStyle w:val="BodyText"/>
         <w:spacing w:after="0" w:line="276" w:lineRule="auto"/>
         <w:ind w:left="0"/>
         <w:rPr>
@@ -11032,7 +11032,7 @@
     </w:p>
     <w:p>
       <w:pPr>
-        <w:pStyle w:val="Corpsdetexte"/>
+        <w:pStyle w:val="BodyText"/>
         <w:spacing w:after="0" w:line="276" w:lineRule="auto"/>
         <w:ind w:left="0"/>
         <w:rPr>
@@ -11042,7 +11042,7 @@
     </w:p>
     <w:p>
       <w:pPr>
-        <w:pStyle w:val="Titre2"/>
+        <w:pStyle w:val="Heading2"/>
         <w:spacing w:before="0" w:after="0" w:line="276" w:lineRule="auto"/>
         <w:rPr>
           <w:lang w:val="fr-CA"/>
@@ -11067,7 +11067,7 @@
     </w:p>
     <w:p>
       <w:pPr>
-        <w:pStyle w:val="Titre3"/>
+        <w:pStyle w:val="Heading3"/>
         <w:spacing w:before="0" w:after="0" w:line="276" w:lineRule="auto"/>
         <w:rPr>
           <w:lang w:val="fr-CA"/>
@@ -11120,7 +11120,7 @@
     </w:p>
     <w:p>
       <w:pPr>
-        <w:pStyle w:val="Titre3"/>
+        <w:pStyle w:val="Heading3"/>
         <w:spacing w:before="0" w:after="0" w:line="276" w:lineRule="auto"/>
         <w:rPr>
           <w:lang w:val="fr-CA"/>
@@ -11183,7 +11183,7 @@
     </w:p>
     <w:p>
       <w:pPr>
-        <w:pStyle w:val="Titre1"/>
+        <w:pStyle w:val="Heading1"/>
         <w:rPr>
           <w:lang w:val="fr-CA"/>
         </w:rPr>
@@ -11213,7 +11213,7 @@
     </w:p>
     <w:p>
       <w:pPr>
-        <w:pStyle w:val="Titre2"/>
+        <w:pStyle w:val="Heading2"/>
         <w:rPr>
           <w:lang w:val="fr-CA"/>
         </w:rPr>
@@ -11229,7 +11229,7 @@
     </w:p>
     <w:p>
       <w:pPr>
-        <w:pStyle w:val="Corpsdetexte"/>
+        <w:pStyle w:val="BodyText"/>
         <w:ind w:left="0"/>
         <w:rPr>
           <w:lang w:val="fr-CA"/>
@@ -11238,7 +11238,7 @@
     </w:p>
     <w:p>
       <w:pPr>
-        <w:pStyle w:val="Titre3"/>
+        <w:pStyle w:val="Heading3"/>
         <w:rPr>
           <w:lang w:val="fr-CA"/>
         </w:rPr>
@@ -11316,7 +11316,7 @@
     </w:p>
     <w:p>
       <w:pPr>
-        <w:pStyle w:val="Titre3"/>
+        <w:pStyle w:val="Heading3"/>
         <w:rPr>
           <w:lang w:val="fr-CA"/>
         </w:rPr>
@@ -11406,7 +11406,7 @@
     </w:p>
     <w:p>
       <w:pPr>
-        <w:pStyle w:val="Titre3"/>
+        <w:pStyle w:val="Heading3"/>
         <w:rPr>
           <w:lang w:val="fr-CA"/>
         </w:rPr>
@@ -11477,7 +11477,7 @@
     </w:p>
     <w:p>
       <w:pPr>
-        <w:pStyle w:val="Corpsdetexte"/>
+        <w:pStyle w:val="BodyText"/>
         <w:ind w:left="0"/>
         <w:rPr>
           <w:lang w:val="fr-CA"/>
@@ -11486,7 +11486,7 @@
     </w:p>
     <w:p>
       <w:pPr>
-        <w:pStyle w:val="Titre2"/>
+        <w:pStyle w:val="Heading2"/>
         <w:rPr>
           <w:lang w:val="fr-CA"/>
         </w:rPr>
@@ -11504,7 +11504,7 @@
     </w:p>
     <w:p>
       <w:pPr>
-        <w:pStyle w:val="Corpsdetexte"/>
+        <w:pStyle w:val="BodyText"/>
         <w:ind w:left="0"/>
         <w:rPr>
           <w:lang w:val="fr-CA"/>
@@ -11513,7 +11513,7 @@
     </w:p>
     <w:p>
       <w:pPr>
-        <w:pStyle w:val="Titre3"/>
+        <w:pStyle w:val="Heading3"/>
         <w:rPr>
           <w:lang w:val="fr-CA"/>
         </w:rPr>
@@ -11550,7 +11550,7 @@
     </w:p>
     <w:p>
       <w:pPr>
-        <w:pStyle w:val="Titre3"/>
+        <w:pStyle w:val="Heading3"/>
         <w:rPr>
           <w:lang w:val="fr-CA"/>
         </w:rPr>
@@ -11604,7 +11604,7 @@
     </w:p>
     <w:p>
       <w:pPr>
-        <w:pStyle w:val="Titre3"/>
+        <w:pStyle w:val="Heading3"/>
         <w:rPr>
           <w:lang w:val="fr-CA"/>
         </w:rPr>
@@ -11675,15 +11675,15 @@
     </w:p>
     <w:p>
       <w:pPr>
-        <w:pStyle w:val="Corpsdetexte"/>
-        <w:rPr>
-          <w:lang w:val="fr-CA"/>
-        </w:rPr>
-      </w:pPr>
-    </w:p>
-    <w:p>
-      <w:pPr>
-        <w:pStyle w:val="Titre2"/>
+        <w:pStyle w:val="BodyText"/>
+        <w:rPr>
+          <w:lang w:val="fr-CA"/>
+        </w:rPr>
+      </w:pPr>
+    </w:p>
+    <w:p>
+      <w:pPr>
+        <w:pStyle w:val="Heading2"/>
         <w:rPr>
           <w:lang w:val="fr-CA"/>
         </w:rPr>
@@ -11700,7 +11700,7 @@
     </w:p>
     <w:p>
       <w:pPr>
-        <w:pStyle w:val="Corpsdetexte"/>
+        <w:pStyle w:val="BodyText"/>
         <w:ind w:left="0"/>
         <w:rPr>
           <w:lang w:val="fr-CA"/>
@@ -11709,7 +11709,7 @@
     </w:p>
     <w:p>
       <w:pPr>
-        <w:pStyle w:val="Titre3"/>
+        <w:pStyle w:val="Heading3"/>
         <w:rPr>
           <w:lang w:val="fr-CA"/>
         </w:rPr>
@@ -11770,7 +11770,7 @@
     </w:p>
     <w:p>
       <w:pPr>
-        <w:pStyle w:val="Titre3"/>
+        <w:pStyle w:val="Heading3"/>
         <w:rPr>
           <w:lang w:val="fr-CA"/>
         </w:rPr>
@@ -11806,7 +11806,7 @@
     </w:p>
     <w:p>
       <w:pPr>
-        <w:pStyle w:val="Titre3"/>
+        <w:pStyle w:val="Heading3"/>
         <w:rPr>
           <w:lang w:val="fr-CA"/>
         </w:rPr>
@@ -11847,15 +11847,15 @@
     </w:p>
     <w:p>
       <w:pPr>
-        <w:pStyle w:val="Corpsdetexte"/>
-        <w:rPr>
-          <w:lang w:val="fr-CA"/>
-        </w:rPr>
-      </w:pPr>
-    </w:p>
-    <w:p>
-      <w:pPr>
-        <w:pStyle w:val="Titre2"/>
+        <w:pStyle w:val="BodyText"/>
+        <w:rPr>
+          <w:lang w:val="fr-CA"/>
+        </w:rPr>
+      </w:pPr>
+    </w:p>
+    <w:p>
+      <w:pPr>
+        <w:pStyle w:val="Heading2"/>
         <w:rPr>
           <w:lang w:val="fr-CA"/>
         </w:rPr>
@@ -11873,7 +11873,7 @@
     </w:p>
     <w:p>
       <w:pPr>
-        <w:pStyle w:val="Corpsdetexte"/>
+        <w:pStyle w:val="BodyText"/>
         <w:ind w:left="0"/>
         <w:rPr>
           <w:lang w:val="fr-CA"/>
@@ -11882,7 +11882,7 @@
     </w:p>
     <w:p>
       <w:pPr>
-        <w:pStyle w:val="Titre3"/>
+        <w:pStyle w:val="Heading3"/>
         <w:rPr>
           <w:lang w:val="fr-CA"/>
         </w:rPr>
@@ -12367,7 +12367,7 @@
     </w:p>
     <w:p>
       <w:pPr>
-        <w:pStyle w:val="Paragraphedeliste"/>
+        <w:pStyle w:val="ListParagraph"/>
         <w:widowControl/>
         <w:numPr>
           <w:ilvl w:val="0"/>
@@ -12381,10 +12381,10 @@
           <w:lang w:val="fr-CA" w:eastAsia="fr-CA"/>
         </w:rPr>
       </w:pPr>
-      <w:hyperlink r:id="rId11" w:history="1">
+      <w:hyperlink r:id="rId10" w:history="1">
         <w:r>
           <w:rPr>
-            <w:rStyle w:val="Lienhypertexte"/>
+            <w:rStyle w:val="Hyperlink"/>
             <w:color w:val="1155CC"/>
             <w:lang w:val="fr-CA"/>
           </w:rPr>
@@ -12394,7 +12394,7 @@
     </w:p>
     <w:p>
       <w:pPr>
-        <w:pStyle w:val="Paragraphedeliste"/>
+        <w:pStyle w:val="ListParagraph"/>
         <w:widowControl/>
         <w:numPr>
           <w:ilvl w:val="0"/>
@@ -12408,10 +12408,10 @@
           <w:lang w:val="fr-CA" w:eastAsia="fr-CA"/>
         </w:rPr>
       </w:pPr>
-      <w:hyperlink r:id="rId12" w:history="1">
+      <w:hyperlink r:id="rId11" w:history="1">
         <w:r>
           <w:rPr>
-            <w:rStyle w:val="Lienhypertexte"/>
+            <w:rStyle w:val="Hyperlink"/>
             <w:color w:val="1155CC"/>
             <w:lang w:val="fr-CA"/>
           </w:rPr>
@@ -12421,7 +12421,7 @@
     </w:p>
     <w:p>
       <w:pPr>
-        <w:pStyle w:val="Paragraphedeliste"/>
+        <w:pStyle w:val="ListParagraph"/>
         <w:widowControl/>
         <w:numPr>
           <w:ilvl w:val="0"/>
@@ -12435,10 +12435,10 @@
           <w:lang w:val="fr-CA" w:eastAsia="fr-CA"/>
         </w:rPr>
       </w:pPr>
-      <w:hyperlink r:id="rId13" w:history="1">
+      <w:hyperlink r:id="rId12" w:history="1">
         <w:r>
           <w:rPr>
-            <w:rStyle w:val="Lienhypertexte"/>
+            <w:rStyle w:val="Hyperlink"/>
             <w:color w:val="1155CC"/>
             <w:lang w:val="fr-CA"/>
           </w:rPr>
@@ -12461,10 +12461,10 @@
           <w:lang w:val="fr-CA"/>
         </w:rPr>
       </w:pPr>
-      <w:hyperlink r:id="rId14" w:history="1">
+      <w:hyperlink r:id="rId13" w:history="1">
         <w:r>
           <w:rPr>
-            <w:rStyle w:val="Lienhypertexte"/>
+            <w:rStyle w:val="Hyperlink"/>
             <w:color w:val="1155CC"/>
             <w:lang w:val="fr-CA"/>
           </w:rPr>
@@ -12487,10 +12487,10 @@
           <w:lang w:val="fr-CA"/>
         </w:rPr>
       </w:pPr>
-      <w:hyperlink r:id="rId15" w:history="1">
+      <w:hyperlink r:id="rId14" w:history="1">
         <w:r>
           <w:rPr>
-            <w:rStyle w:val="Lienhypertexte"/>
+            <w:rStyle w:val="Hyperlink"/>
             <w:color w:val="1155CC"/>
             <w:lang w:val="fr-CA"/>
           </w:rPr>
@@ -12513,10 +12513,10 @@
           <w:lang w:val="fr-CA"/>
         </w:rPr>
       </w:pPr>
-      <w:hyperlink r:id="rId16" w:history="1">
+      <w:hyperlink r:id="rId15" w:history="1">
         <w:r>
           <w:rPr>
-            <w:rStyle w:val="Lienhypertexte"/>
+            <w:rStyle w:val="Hyperlink"/>
             <w:color w:val="1155CC"/>
             <w:lang w:val="fr-CA"/>
           </w:rPr>
@@ -12539,10 +12539,10 @@
           <w:lang w:val="fr-CA"/>
         </w:rPr>
       </w:pPr>
-      <w:hyperlink r:id="rId17" w:history="1">
+      <w:hyperlink r:id="rId16" w:history="1">
         <w:r>
           <w:rPr>
-            <w:rStyle w:val="Lienhypertexte"/>
+            <w:rStyle w:val="Hyperlink"/>
             <w:color w:val="1155CC"/>
             <w:lang w:val="fr-CA"/>
           </w:rPr>
@@ -12596,7 +12596,7 @@
     </w:p>
     <w:p>
       <w:pPr>
-        <w:pStyle w:val="Titre3"/>
+        <w:pStyle w:val="Heading3"/>
         <w:rPr>
           <w:lang w:val="fr-CA" w:eastAsia="fr-CA"/>
         </w:rPr>
@@ -12640,7 +12640,7 @@
     </w:p>
     <w:p>
       <w:pPr>
-        <w:pStyle w:val="Corpsdetexte"/>
+        <w:pStyle w:val="BodyText"/>
         <w:spacing w:after="0" w:line="276" w:lineRule="auto"/>
         <w:rPr>
           <w:lang w:val="fr-CA"/>
@@ -12649,7 +12649,7 @@
     </w:p>
     <w:p>
       <w:pPr>
-        <w:pStyle w:val="Titre2"/>
+        <w:pStyle w:val="Heading2"/>
         <w:rPr>
           <w:lang w:val="fr-CA"/>
         </w:rPr>
@@ -12666,7 +12666,7 @@
     </w:p>
     <w:p>
       <w:pPr>
-        <w:pStyle w:val="Corpsdetexte"/>
+        <w:pStyle w:val="BodyText"/>
         <w:ind w:left="0"/>
         <w:rPr>
           <w:lang w:val="fr-CA"/>
@@ -12675,7 +12675,7 @@
     </w:p>
     <w:p>
       <w:pPr>
-        <w:pStyle w:val="Titre3"/>
+        <w:pStyle w:val="Heading3"/>
         <w:rPr>
           <w:lang w:val="fr-CA"/>
         </w:rPr>
@@ -12718,7 +12718,7 @@
     </w:p>
     <w:p>
       <w:pPr>
-        <w:pStyle w:val="Titre3"/>
+        <w:pStyle w:val="Heading3"/>
         <w:rPr>
           <w:lang w:val="fr-CA"/>
         </w:rPr>
@@ -12768,7 +12768,7 @@
     </w:p>
     <w:p>
       <w:pPr>
-        <w:pStyle w:val="Titre3"/>
+        <w:pStyle w:val="Heading3"/>
         <w:rPr>
           <w:lang w:val="fr-CA"/>
         </w:rPr>
@@ -12825,7 +12825,7 @@
     </w:p>
     <w:p>
       <w:pPr>
-        <w:pStyle w:val="Titre2"/>
+        <w:pStyle w:val="Heading2"/>
         <w:rPr>
           <w:lang w:val="fr-CA"/>
         </w:rPr>
@@ -12843,7 +12843,7 @@
     </w:p>
     <w:p>
       <w:pPr>
-        <w:pStyle w:val="Corpsdetexte"/>
+        <w:pStyle w:val="BodyText"/>
         <w:ind w:left="0"/>
         <w:rPr>
           <w:lang w:val="fr-CA"/>
@@ -12858,7 +12858,7 @@
     </w:p>
     <w:p>
       <w:pPr>
-        <w:pStyle w:val="Corpsdetexte"/>
+        <w:pStyle w:val="BodyText"/>
         <w:numPr>
           <w:ilvl w:val="0"/>
           <w:numId w:val="18"/>
@@ -12882,7 +12882,7 @@
     </w:p>
     <w:p>
       <w:pPr>
-        <w:pStyle w:val="Corpsdetexte"/>
+        <w:pStyle w:val="BodyText"/>
         <w:numPr>
           <w:ilvl w:val="0"/>
           <w:numId w:val="18"/>
@@ -12900,7 +12900,7 @@
     </w:p>
     <w:p>
       <w:pPr>
-        <w:pStyle w:val="Corpsdetexte"/>
+        <w:pStyle w:val="BodyText"/>
         <w:numPr>
           <w:ilvl w:val="0"/>
           <w:numId w:val="18"/>
@@ -12924,15 +12924,15 @@
     </w:p>
     <w:p>
       <w:pPr>
-        <w:pStyle w:val="Corpsdetexte"/>
-        <w:rPr>
-          <w:lang w:val="fr-CA"/>
-        </w:rPr>
-      </w:pPr>
-    </w:p>
-    <w:p>
-      <w:pPr>
-        <w:pStyle w:val="Titre2"/>
+        <w:pStyle w:val="BodyText"/>
+        <w:rPr>
+          <w:lang w:val="fr-CA"/>
+        </w:rPr>
+      </w:pPr>
+    </w:p>
+    <w:p>
+      <w:pPr>
+        <w:pStyle w:val="Heading2"/>
         <w:rPr>
           <w:lang w:val="fr-CA"/>
         </w:rPr>
@@ -12960,10 +12960,10 @@
         </w:rPr>
         <w:t>De la documentation usager de base sera disponible sur le site web du jeu (</w:t>
       </w:r>
-      <w:hyperlink r:id="rId18" w:history="1">
+      <w:hyperlink r:id="rId17" w:history="1">
         <w:r>
           <w:rPr>
-            <w:rStyle w:val="Lienhypertexte"/>
+            <w:rStyle w:val="Hyperlink"/>
             <w:lang w:val="fr-CA"/>
           </w:rPr>
           <w:t>http://hockedu.com</w:t>
@@ -13002,7 +13002,7 @@
     </w:p>
     <w:p>
       <w:pPr>
-        <w:pStyle w:val="Titre1"/>
+        <w:pStyle w:val="Heading1"/>
         <w:rPr>
           <w:lang w:val="fr-CA"/>
         </w:rPr>
@@ -13046,7 +13046,7 @@
           <w:left w:w="70" w:type="dxa"/>
           <w:right w:w="70" w:type="dxa"/>
         </w:tblCellMar>
-        <w:tblLook w:val="0000" w:firstRow="0" w:lastRow="0" w:firstColumn="0" w:lastColumn="0" w:noHBand="0" w:noVBand="0"/>
+        <w:tblLook w:val="0000"/>
       </w:tblPr>
       <w:tblGrid>
         <w:gridCol w:w="7339"/>
@@ -13070,7 +13070,7 @@
           </w:tcPr>
           <w:p>
             <w:pPr>
-              <w:pStyle w:val="Pieddepage"/>
+              <w:pStyle w:val="Footer"/>
               <w:spacing w:before="120" w:after="120"/>
               <w:rPr>
                 <w:rFonts w:ascii="Arial" w:hAnsi="Arial" w:cs="Arial"/>
@@ -13101,7 +13101,7 @@
           </w:tcPr>
           <w:p>
             <w:pPr>
-              <w:pStyle w:val="Pieddepage"/>
+              <w:pStyle w:val="Footer"/>
               <w:spacing w:before="120" w:after="120"/>
               <w:jc w:val="center"/>
               <w:rPr>
@@ -13159,7 +13159,7 @@
           </w:tcPr>
           <w:p>
             <w:pPr>
-              <w:pStyle w:val="Pieddepage"/>
+              <w:pStyle w:val="Footer"/>
               <w:spacing w:before="120" w:after="120"/>
               <w:jc w:val="center"/>
               <w:rPr>
@@ -13213,7 +13213,7 @@
           </w:tcPr>
           <w:p>
             <w:pPr>
-              <w:pStyle w:val="Pieddepage"/>
+              <w:pStyle w:val="Footer"/>
               <w:spacing w:before="120" w:after="120"/>
               <w:jc w:val="center"/>
               <w:rPr>
@@ -13269,7 +13269,7 @@
           </w:tcPr>
           <w:p>
             <w:pPr>
-              <w:pStyle w:val="Pieddepage"/>
+              <w:pStyle w:val="Footer"/>
               <w:spacing w:before="120" w:after="120"/>
               <w:jc w:val="center"/>
               <w:rPr>
@@ -13323,7 +13323,7 @@
           </w:tcPr>
           <w:p>
             <w:pPr>
-              <w:pStyle w:val="Pieddepage"/>
+              <w:pStyle w:val="Footer"/>
               <w:spacing w:before="120" w:after="120"/>
               <w:jc w:val="center"/>
               <w:rPr>
@@ -13377,7 +13377,7 @@
           </w:tcPr>
           <w:p>
             <w:pPr>
-              <w:pStyle w:val="Pieddepage"/>
+              <w:pStyle w:val="Footer"/>
               <w:spacing w:before="120" w:after="120"/>
               <w:jc w:val="center"/>
               <w:rPr>
@@ -13431,7 +13431,7 @@
           </w:tcPr>
           <w:p>
             <w:pPr>
-              <w:pStyle w:val="Pieddepage"/>
+              <w:pStyle w:val="Footer"/>
               <w:spacing w:before="120" w:after="120"/>
               <w:jc w:val="center"/>
               <w:rPr>
@@ -13485,7 +13485,7 @@
           </w:tcPr>
           <w:p>
             <w:pPr>
-              <w:pStyle w:val="Pieddepage"/>
+              <w:pStyle w:val="Footer"/>
               <w:spacing w:before="120" w:after="120"/>
               <w:jc w:val="center"/>
               <w:rPr>
@@ -13539,7 +13539,7 @@
           </w:tcPr>
           <w:p>
             <w:pPr>
-              <w:pStyle w:val="Pieddepage"/>
+              <w:pStyle w:val="Footer"/>
               <w:spacing w:before="120" w:after="120"/>
               <w:jc w:val="center"/>
               <w:rPr>
@@ -13607,7 +13607,7 @@
           </w:tcPr>
           <w:p>
             <w:pPr>
-              <w:pStyle w:val="Pieddepage"/>
+              <w:pStyle w:val="Footer"/>
               <w:spacing w:before="120" w:after="120"/>
               <w:jc w:val="center"/>
               <w:rPr>
@@ -13661,7 +13661,7 @@
           </w:tcPr>
           <w:p>
             <w:pPr>
-              <w:pStyle w:val="Pieddepage"/>
+              <w:pStyle w:val="Footer"/>
               <w:spacing w:before="120" w:after="120"/>
               <w:jc w:val="center"/>
               <w:rPr>
@@ -13715,7 +13715,7 @@
           </w:tcPr>
           <w:p>
             <w:pPr>
-              <w:pStyle w:val="Pieddepage"/>
+              <w:pStyle w:val="Footer"/>
               <w:spacing w:before="120" w:after="120"/>
               <w:jc w:val="center"/>
               <w:rPr>
@@ -13769,7 +13769,7 @@
           </w:tcPr>
           <w:p>
             <w:pPr>
-              <w:pStyle w:val="Pieddepage"/>
+              <w:pStyle w:val="Footer"/>
               <w:spacing w:before="120" w:after="120"/>
               <w:jc w:val="center"/>
               <w:rPr>
@@ -13836,7 +13836,7 @@
           </w:tcPr>
           <w:p>
             <w:pPr>
-              <w:pStyle w:val="Pieddepage"/>
+              <w:pStyle w:val="Footer"/>
               <w:spacing w:before="120" w:after="120"/>
               <w:jc w:val="center"/>
               <w:rPr>
@@ -13890,7 +13890,7 @@
           </w:tcPr>
           <w:p>
             <w:pPr>
-              <w:pStyle w:val="Pieddepage"/>
+              <w:pStyle w:val="Footer"/>
               <w:spacing w:before="120" w:after="120"/>
               <w:jc w:val="center"/>
               <w:rPr>
@@ -13944,7 +13944,7 @@
           </w:tcPr>
           <w:p>
             <w:pPr>
-              <w:pStyle w:val="Pieddepage"/>
+              <w:pStyle w:val="Footer"/>
               <w:spacing w:before="120" w:after="120"/>
               <w:jc w:val="center"/>
               <w:rPr>
@@ -13998,7 +13998,7 @@
           </w:tcPr>
           <w:p>
             <w:pPr>
-              <w:pStyle w:val="Pieddepage"/>
+              <w:pStyle w:val="Footer"/>
               <w:spacing w:before="120" w:after="120"/>
               <w:jc w:val="center"/>
               <w:rPr>
@@ -14052,7 +14052,7 @@
           </w:tcPr>
           <w:p>
             <w:pPr>
-              <w:pStyle w:val="Pieddepage"/>
+              <w:pStyle w:val="Footer"/>
               <w:spacing w:before="120" w:after="120"/>
               <w:jc w:val="center"/>
               <w:rPr>
@@ -14106,7 +14106,7 @@
           </w:tcPr>
           <w:p>
             <w:pPr>
-              <w:pStyle w:val="Pieddepage"/>
+              <w:pStyle w:val="Footer"/>
               <w:spacing w:before="120" w:after="120"/>
               <w:jc w:val="center"/>
               <w:rPr>
@@ -14160,7 +14160,7 @@
           </w:tcPr>
           <w:p>
             <w:pPr>
-              <w:pStyle w:val="Pieddepage"/>
+              <w:pStyle w:val="Footer"/>
               <w:spacing w:before="120" w:after="120"/>
               <w:jc w:val="center"/>
               <w:rPr>
@@ -14214,7 +14214,7 @@
           </w:tcPr>
           <w:p>
             <w:pPr>
-              <w:pStyle w:val="Pieddepage"/>
+              <w:pStyle w:val="Footer"/>
               <w:spacing w:before="120" w:after="120"/>
               <w:jc w:val="center"/>
               <w:rPr>
@@ -14268,7 +14268,7 @@
           </w:tcPr>
           <w:p>
             <w:pPr>
-              <w:pStyle w:val="Pieddepage"/>
+              <w:pStyle w:val="Footer"/>
               <w:spacing w:before="120" w:after="120"/>
               <w:jc w:val="center"/>
               <w:rPr>
@@ -14309,7 +14309,21 @@
               <w:rPr>
                 <w:lang w:val="fr-CA"/>
               </w:rPr>
-              <w:t>3.3.2 En réseau, remplacer un joueur déconnecté par un joueur virtuel</w:t>
+              <w:t xml:space="preserve">3.3.3 Interface de </w:t>
+            </w:r>
+            <w:proofErr w:type="spellStart"/>
+            <w:r>
+              <w:rPr>
+                <w:lang w:val="fr-CA"/>
+              </w:rPr>
+              <w:t>clavardage</w:t>
+            </w:r>
+            <w:proofErr w:type="spellEnd"/>
+            <w:r>
+              <w:rPr>
+                <w:lang w:val="fr-CA"/>
+              </w:rPr>
+              <w:t xml:space="preserve"> pendant une partie en réseau</w:t>
             </w:r>
           </w:p>
         </w:tc>
@@ -14322,7 +14336,7 @@
           </w:tcPr>
           <w:p>
             <w:pPr>
-              <w:pStyle w:val="Pieddepage"/>
+              <w:pStyle w:val="Footer"/>
               <w:spacing w:before="120" w:after="120"/>
               <w:jc w:val="center"/>
               <w:rPr>
@@ -14363,7 +14377,21 @@
               <w:rPr>
                 <w:lang w:val="fr-CA"/>
               </w:rPr>
-              <w:t>3.3.3 Interface de clavardage pendant une partie en réseau</w:t>
+              <w:t xml:space="preserve">3.4.2 Canaux de </w:t>
+            </w:r>
+            <w:proofErr w:type="spellStart"/>
+            <w:r>
+              <w:rPr>
+                <w:lang w:val="fr-CA"/>
+              </w:rPr>
+              <w:t>clavardage</w:t>
+            </w:r>
+            <w:proofErr w:type="spellEnd"/>
+            <w:r>
+              <w:rPr>
+                <w:lang w:val="fr-CA"/>
+              </w:rPr>
+              <w:t xml:space="preserve"> hors-jeu</w:t>
             </w:r>
           </w:p>
         </w:tc>
@@ -14376,7 +14404,7 @@
           </w:tcPr>
           <w:p>
             <w:pPr>
-              <w:pStyle w:val="Pieddepage"/>
+              <w:pStyle w:val="Footer"/>
               <w:spacing w:before="120" w:after="120"/>
               <w:jc w:val="center"/>
               <w:rPr>
@@ -14418,7 +14446,7 @@
                 <w:lang w:val="fr-CA"/>
               </w:rPr>
               <w:lastRenderedPageBreak/>
-              <w:t>3.4.2 Canaux de clavardage hors-jeu</w:t>
+              <w:t>3.5.1 Profils d’utilisateurs</w:t>
             </w:r>
           </w:p>
         </w:tc>
@@ -14431,7 +14459,7 @@
           </w:tcPr>
           <w:p>
             <w:pPr>
-              <w:pStyle w:val="Pieddepage"/>
+              <w:pStyle w:val="Footer"/>
               <w:spacing w:before="120" w:after="120"/>
               <w:jc w:val="center"/>
               <w:rPr>
@@ -14472,7 +14500,7 @@
               <w:rPr>
                 <w:lang w:val="fr-CA"/>
               </w:rPr>
-              <w:t>3.5.1 Profils d’utilisateurs</w:t>
+              <w:t>3.3.2 En réseau, remplacer un joueur déconnecté par un joueur virtuel</w:t>
             </w:r>
           </w:p>
         </w:tc>
@@ -14485,67 +14513,7 @@
           </w:tcPr>
           <w:p>
             <w:pPr>
-              <w:pStyle w:val="Pieddepage"/>
-              <w:spacing w:before="120" w:after="120"/>
-              <w:jc w:val="center"/>
-              <w:rPr>
-                <w:lang w:val="fr-CA"/>
-              </w:rPr>
-            </w:pPr>
-            <w:r>
-              <w:rPr>
-                <w:lang w:val="fr-CA"/>
-              </w:rPr>
-              <w:t>Essentiel</w:t>
-            </w:r>
-          </w:p>
-        </w:tc>
-      </w:tr>
-      <w:tr>
-        <w:trPr>
-          <w:jc w:val="center"/>
-        </w:trPr>
-        <w:tc>
-          <w:tcPr>
-            <w:tcW w:w="7339" w:type="dxa"/>
-            <w:tcBorders>
-              <w:right w:val="single" w:sz="12" w:space="0" w:color="auto"/>
-            </w:tcBorders>
-          </w:tcPr>
-          <w:p>
-            <w:pPr>
-              <w:autoSpaceDE w:val="0"/>
-              <w:autoSpaceDN w:val="0"/>
-              <w:adjustRightInd w:val="0"/>
-              <w:spacing w:before="120" w:after="120"/>
-              <w:rPr>
-                <w:lang w:val="fr-CA"/>
-              </w:rPr>
-            </w:pPr>
-            <w:r>
-              <w:rPr>
-                <w:lang w:val="fr-CA"/>
-              </w:rPr>
-              <w:t xml:space="preserve">3.2.7 </w:t>
-            </w:r>
-            <w:r>
-              <w:rPr>
-                <w:lang w:val="fr-CA"/>
-              </w:rPr>
-              <w:t>Commande d’annulation et de rétablissement en cas d’erreur</w:t>
-            </w:r>
-          </w:p>
-        </w:tc>
-        <w:tc>
-          <w:tcPr>
-            <w:tcW w:w="1985" w:type="dxa"/>
-            <w:tcBorders>
-              <w:left w:val="single" w:sz="12" w:space="0" w:color="auto"/>
-            </w:tcBorders>
-          </w:tcPr>
-          <w:p>
-            <w:pPr>
-              <w:pStyle w:val="Pieddepage"/>
+              <w:pStyle w:val="Footer"/>
               <w:spacing w:before="120" w:after="120"/>
               <w:jc w:val="center"/>
               <w:rPr>
@@ -14586,13 +14554,13 @@
               <w:rPr>
                 <w:lang w:val="fr-CA"/>
               </w:rPr>
-              <w:t xml:space="preserve">3.3.5 </w:t>
+              <w:t xml:space="preserve">3.2.7 </w:t>
             </w:r>
             <w:r>
               <w:rPr>
                 <w:lang w:val="fr-CA"/>
               </w:rPr>
-              <w:t>Jumelage de joueurs de même niveau pour les parties en ligne</w:t>
+              <w:t>Commande d’annulation et de rétablissement en cas d’erreur</w:t>
             </w:r>
           </w:p>
         </w:tc>
@@ -14605,7 +14573,7 @@
           </w:tcPr>
           <w:p>
             <w:pPr>
-              <w:pStyle w:val="Pieddepage"/>
+              <w:pStyle w:val="Footer"/>
               <w:spacing w:before="120" w:after="120"/>
               <w:jc w:val="center"/>
               <w:rPr>
@@ -14646,19 +14614,13 @@
               <w:rPr>
                 <w:lang w:val="fr-CA"/>
               </w:rPr>
-              <w:t xml:space="preserve">3.4.1 </w:t>
+              <w:t xml:space="preserve">3.3.5 </w:t>
             </w:r>
             <w:r>
               <w:rPr>
                 <w:lang w:val="fr-CA"/>
               </w:rPr>
-              <w:t xml:space="preserve">Accomplissements </w:t>
-            </w:r>
-            <w:r>
-              <w:rPr>
-                <w:lang w:val="fr-CA"/>
-              </w:rPr>
-              <w:t>intégrés au jeu</w:t>
+              <w:t>Jumelage de joueurs de même niveau pour les parties en ligne</w:t>
             </w:r>
           </w:p>
         </w:tc>
@@ -14671,7 +14633,7 @@
           </w:tcPr>
           <w:p>
             <w:pPr>
-              <w:pStyle w:val="Pieddepage"/>
+              <w:pStyle w:val="Footer"/>
               <w:spacing w:before="120" w:after="120"/>
               <w:jc w:val="center"/>
               <w:rPr>
@@ -14712,22 +14674,19 @@
               <w:rPr>
                 <w:lang w:val="fr-CA"/>
               </w:rPr>
-              <w:t xml:space="preserve">3.5.2 </w:t>
+              <w:t xml:space="preserve">3.4.1 </w:t>
             </w:r>
-            <w:proofErr w:type="spellStart"/>
             <w:r>
               <w:rPr>
-                <w:i/>
-                <w:lang w:val="fr-CA"/>
-              </w:rPr>
-              <w:t>Leaderboard</w:t>
+                <w:lang w:val="fr-CA"/>
+              </w:rPr>
+              <w:t xml:space="preserve">Accomplissements </w:t>
             </w:r>
-            <w:proofErr w:type="spellEnd"/>
             <w:r>
               <w:rPr>
                 <w:lang w:val="fr-CA"/>
               </w:rPr>
-              <w:t xml:space="preserve"> présentant les meilleurs joueurs</w:t>
+              <w:t>intégrés au jeu</w:t>
             </w:r>
           </w:p>
         </w:tc>
@@ -14740,7 +14699,7 @@
           </w:tcPr>
           <w:p>
             <w:pPr>
-              <w:pStyle w:val="Pieddepage"/>
+              <w:pStyle w:val="Footer"/>
               <w:spacing w:before="120" w:after="120"/>
               <w:jc w:val="center"/>
               <w:rPr>
@@ -14781,6 +14740,75 @@
               <w:rPr>
                 <w:lang w:val="fr-CA"/>
               </w:rPr>
+              <w:t xml:space="preserve">3.5.2 </w:t>
+            </w:r>
+            <w:proofErr w:type="spellStart"/>
+            <w:r>
+              <w:rPr>
+                <w:i/>
+                <w:lang w:val="fr-CA"/>
+              </w:rPr>
+              <w:t>Leaderboard</w:t>
+            </w:r>
+            <w:proofErr w:type="spellEnd"/>
+            <w:r>
+              <w:rPr>
+                <w:lang w:val="fr-CA"/>
+              </w:rPr>
+              <w:t xml:space="preserve"> présentant les meilleurs joueurs</w:t>
+            </w:r>
+          </w:p>
+        </w:tc>
+        <w:tc>
+          <w:tcPr>
+            <w:tcW w:w="1985" w:type="dxa"/>
+            <w:tcBorders>
+              <w:left w:val="single" w:sz="12" w:space="0" w:color="auto"/>
+            </w:tcBorders>
+          </w:tcPr>
+          <w:p>
+            <w:pPr>
+              <w:pStyle w:val="Footer"/>
+              <w:spacing w:before="120" w:after="120"/>
+              <w:jc w:val="center"/>
+              <w:rPr>
+                <w:lang w:val="fr-CA"/>
+              </w:rPr>
+            </w:pPr>
+            <w:r>
+              <w:rPr>
+                <w:lang w:val="fr-CA"/>
+              </w:rPr>
+              <w:t>Souhaitable</w:t>
+            </w:r>
+          </w:p>
+        </w:tc>
+      </w:tr>
+      <w:tr>
+        <w:trPr>
+          <w:jc w:val="center"/>
+        </w:trPr>
+        <w:tc>
+          <w:tcPr>
+            <w:tcW w:w="7339" w:type="dxa"/>
+            <w:tcBorders>
+              <w:right w:val="single" w:sz="12" w:space="0" w:color="auto"/>
+            </w:tcBorders>
+          </w:tcPr>
+          <w:p>
+            <w:pPr>
+              <w:autoSpaceDE w:val="0"/>
+              <w:autoSpaceDN w:val="0"/>
+              <w:adjustRightInd w:val="0"/>
+              <w:spacing w:before="120" w:after="120"/>
+              <w:rPr>
+                <w:lang w:val="fr-CA"/>
+              </w:rPr>
+            </w:pPr>
+            <w:r>
+              <w:rPr>
+                <w:lang w:val="fr-CA"/>
+              </w:rPr>
               <w:t xml:space="preserve">3.1.11.2 </w:t>
             </w:r>
             <w:r>
@@ -14800,7 +14828,7 @@
           </w:tcPr>
           <w:p>
             <w:pPr>
-              <w:pStyle w:val="Pieddepage"/>
+              <w:pStyle w:val="Footer"/>
               <w:spacing w:before="120" w:after="120"/>
               <w:jc w:val="center"/>
               <w:rPr>
@@ -14860,7 +14888,7 @@
           </w:tcPr>
           <w:p>
             <w:pPr>
-              <w:pStyle w:val="Pieddepage"/>
+              <w:pStyle w:val="Footer"/>
               <w:spacing w:before="120" w:after="120"/>
               <w:jc w:val="center"/>
               <w:rPr>
@@ -14920,7 +14948,7 @@
           </w:tcPr>
           <w:p>
             <w:pPr>
-              <w:pStyle w:val="Pieddepage"/>
+              <w:pStyle w:val="Footer"/>
               <w:spacing w:before="120" w:after="120"/>
               <w:jc w:val="center"/>
               <w:rPr>
@@ -14980,7 +15008,7 @@
           </w:tcPr>
           <w:p>
             <w:pPr>
-              <w:pStyle w:val="Pieddepage"/>
+              <w:pStyle w:val="Footer"/>
               <w:spacing w:before="120" w:after="120"/>
               <w:jc w:val="center"/>
               <w:rPr>
@@ -15015,7 +15043,7 @@
     </w:p>
     <w:p>
       <w:pPr>
-        <w:pStyle w:val="Titre1"/>
+        <w:pStyle w:val="Heading1"/>
         <w:numPr>
           <w:ilvl w:val="0"/>
           <w:numId w:val="0"/>
@@ -15067,7 +15095,7 @@
           <w:insideV w:val="single" w:sz="6" w:space="0" w:color="000000"/>
         </w:tblBorders>
         <w:tblLayout w:type="fixed"/>
-        <w:tblLook w:val="00A0" w:firstRow="1" w:lastRow="0" w:firstColumn="1" w:lastColumn="0" w:noHBand="0" w:noVBand="0"/>
+        <w:tblLook w:val="00A0"/>
       </w:tblPr>
       <w:tblGrid>
         <w:gridCol w:w="1905"/>
@@ -15398,12 +15426,14 @@
                 <w:lang w:val="fr-CA"/>
               </w:rPr>
             </w:pPr>
+            <w:proofErr w:type="spellStart"/>
             <w:r>
               <w:rPr>
                 <w:lang w:val="fr-CA"/>
               </w:rPr>
               <w:t>OpenGL</w:t>
             </w:r>
+            <w:proofErr w:type="spellEnd"/>
           </w:p>
         </w:tc>
         <w:tc>
@@ -15553,10 +15583,10 @@
       </w:pPr>
     </w:p>
     <w:sectPr>
-      <w:headerReference w:type="default" r:id="rId19"/>
-      <w:footerReference w:type="default" r:id="rId20"/>
-      <w:headerReference w:type="first" r:id="rId21"/>
-      <w:footerReference w:type="first" r:id="rId22"/>
+      <w:headerReference w:type="default" r:id="rId18"/>
+      <w:footerReference w:type="default" r:id="rId19"/>
+      <w:headerReference w:type="first" r:id="rId20"/>
+      <w:footerReference w:type="first" r:id="rId21"/>
       <w:pgSz w:w="12240" w:h="15840" w:code="1"/>
       <w:pgMar w:top="1440" w:right="1440" w:bottom="1440" w:left="1440" w:header="720" w:footer="720" w:gutter="0"/>
       <w:cols w:space="720"/>
@@ -15566,7 +15596,7 @@
 </file>
 
 <file path=word/endnotes.xml><?xml version="1.0" encoding="utf-8"?>
-<w:endnotes xmlns:wpc="http://schemas.microsoft.com/office/word/2010/wordprocessingCanvas" xmlns:mc="http://schemas.openxmlformats.org/markup-compatibility/2006" xmlns:o="urn:schemas-microsoft-com:office:office" xmlns:r="http://schemas.openxmlformats.org/officeDocument/2006/relationships" xmlns:m="http://schemas.openxmlformats.org/officeDocument/2006/math" xmlns:v="urn:schemas-microsoft-com:vml" xmlns:wp14="http://schemas.microsoft.com/office/word/2010/wordprocessingDrawing" xmlns:wp="http://schemas.openxmlformats.org/drawingml/2006/wordprocessingDrawing" xmlns:w10="urn:schemas-microsoft-com:office:word" xmlns:w="http://schemas.openxmlformats.org/wordprocessingml/2006/main" xmlns:w14="http://schemas.microsoft.com/office/word/2010/wordml" xmlns:wpg="http://schemas.microsoft.com/office/word/2010/wordprocessingGroup" xmlns:wpi="http://schemas.microsoft.com/office/word/2010/wordprocessingInk" xmlns:wne="http://schemas.microsoft.com/office/word/2006/wordml" xmlns:wps="http://schemas.microsoft.com/office/word/2010/wordprocessingShape" mc:Ignorable="w14 wp14">
+<w:endnotes xmlns:ve="http://schemas.openxmlformats.org/markup-compatibility/2006" xmlns:o="urn:schemas-microsoft-com:office:office" xmlns:r="http://schemas.openxmlformats.org/officeDocument/2006/relationships" xmlns:m="http://schemas.openxmlformats.org/officeDocument/2006/math" xmlns:v="urn:schemas-microsoft-com:vml" xmlns:wp="http://schemas.openxmlformats.org/drawingml/2006/wordprocessingDrawing" xmlns:w10="urn:schemas-microsoft-com:office:word" xmlns:w="http://schemas.openxmlformats.org/wordprocessingml/2006/main" xmlns:wne="http://schemas.microsoft.com/office/word/2006/wordml">
   <w:endnote w:type="separator" w:id="-1">
     <w:p>
       <w:r>
@@ -15585,37 +15615,37 @@
 </file>
 
 <file path=word/footer1.xml><?xml version="1.0" encoding="utf-8"?>
-<w:ftr xmlns:wpc="http://schemas.microsoft.com/office/word/2010/wordprocessingCanvas" xmlns:mc="http://schemas.openxmlformats.org/markup-compatibility/2006" xmlns:o="urn:schemas-microsoft-com:office:office" xmlns:r="http://schemas.openxmlformats.org/officeDocument/2006/relationships" xmlns:m="http://schemas.openxmlformats.org/officeDocument/2006/math" xmlns:v="urn:schemas-microsoft-com:vml" xmlns:wp14="http://schemas.microsoft.com/office/word/2010/wordprocessingDrawing" xmlns:wp="http://schemas.openxmlformats.org/drawingml/2006/wordprocessingDrawing" xmlns:w10="urn:schemas-microsoft-com:office:word" xmlns:w="http://schemas.openxmlformats.org/wordprocessingml/2006/main" xmlns:w14="http://schemas.microsoft.com/office/word/2010/wordml" xmlns:wpg="http://schemas.microsoft.com/office/word/2010/wordprocessingGroup" xmlns:wpi="http://schemas.microsoft.com/office/word/2010/wordprocessingInk" xmlns:wne="http://schemas.microsoft.com/office/word/2006/wordml" xmlns:wps="http://schemas.microsoft.com/office/word/2010/wordprocessingShape" mc:Ignorable="w14 wp14">
+<w:ftr xmlns:ve="http://schemas.openxmlformats.org/markup-compatibility/2006" xmlns:o="urn:schemas-microsoft-com:office:office" xmlns:r="http://schemas.openxmlformats.org/officeDocument/2006/relationships" xmlns:m="http://schemas.openxmlformats.org/officeDocument/2006/math" xmlns:v="urn:schemas-microsoft-com:vml" xmlns:wp="http://schemas.openxmlformats.org/drawingml/2006/wordprocessingDrawing" xmlns:w10="urn:schemas-microsoft-com:office:word" xmlns:w="http://schemas.openxmlformats.org/wordprocessingml/2006/main" xmlns:wne="http://schemas.microsoft.com/office/word/2006/wordml">
   <w:p>
     <w:pPr>
-      <w:pStyle w:val="Pieddepage"/>
+      <w:pStyle w:val="Footer"/>
       <w:framePr w:wrap="around" w:vAnchor="text" w:hAnchor="margin" w:xAlign="right" w:y="1"/>
       <w:rPr>
-        <w:rStyle w:val="Numrodepage"/>
+        <w:rStyle w:val="PageNumber"/>
       </w:rPr>
     </w:pPr>
     <w:r>
       <w:rPr>
-        <w:rStyle w:val="Numrodepage"/>
+        <w:rStyle w:val="PageNumber"/>
       </w:rPr>
       <w:fldChar w:fldCharType="begin"/>
     </w:r>
     <w:r>
       <w:rPr>
-        <w:rStyle w:val="Numrodepage"/>
+        <w:rStyle w:val="PageNumber"/>
       </w:rPr>
       <w:instrText xml:space="preserve">PAGE  </w:instrText>
     </w:r>
     <w:r>
       <w:rPr>
-        <w:rStyle w:val="Numrodepage"/>
+        <w:rStyle w:val="PageNumber"/>
       </w:rPr>
       <w:fldChar w:fldCharType="end"/>
     </w:r>
   </w:p>
   <w:p>
     <w:pPr>
-      <w:pStyle w:val="Pieddepage"/>
+      <w:pStyle w:val="Footer"/>
       <w:ind w:right="360"/>
     </w:pPr>
   </w:p>
@@ -15623,7 +15653,7 @@
 </file>
 
 <file path=word/footer2.xml><?xml version="1.0" encoding="utf-8"?>
-<w:ftr xmlns:wpc="http://schemas.microsoft.com/office/word/2010/wordprocessingCanvas" xmlns:mc="http://schemas.openxmlformats.org/markup-compatibility/2006" xmlns:o="urn:schemas-microsoft-com:office:office" xmlns:r="http://schemas.openxmlformats.org/officeDocument/2006/relationships" xmlns:m="http://schemas.openxmlformats.org/officeDocument/2006/math" xmlns:v="urn:schemas-microsoft-com:vml" xmlns:wp14="http://schemas.microsoft.com/office/word/2010/wordprocessingDrawing" xmlns:wp="http://schemas.openxmlformats.org/drawingml/2006/wordprocessingDrawing" xmlns:w10="urn:schemas-microsoft-com:office:word" xmlns:w="http://schemas.openxmlformats.org/wordprocessingml/2006/main" xmlns:w14="http://schemas.microsoft.com/office/word/2010/wordml" xmlns:wpg="http://schemas.microsoft.com/office/word/2010/wordprocessingGroup" xmlns:wpi="http://schemas.microsoft.com/office/word/2010/wordprocessingInk" xmlns:wne="http://schemas.microsoft.com/office/word/2006/wordml" xmlns:wps="http://schemas.microsoft.com/office/word/2010/wordprocessingShape" mc:Ignorable="w14 wp14">
+<w:ftr xmlns:ve="http://schemas.openxmlformats.org/markup-compatibility/2006" xmlns:o="urn:schemas-microsoft-com:office:office" xmlns:r="http://schemas.openxmlformats.org/officeDocument/2006/relationships" xmlns:m="http://schemas.openxmlformats.org/officeDocument/2006/math" xmlns:v="urn:schemas-microsoft-com:vml" xmlns:wp="http://schemas.openxmlformats.org/drawingml/2006/wordprocessingDrawing" xmlns:w10="urn:schemas-microsoft-com:office:word" xmlns:w="http://schemas.openxmlformats.org/wordprocessingml/2006/main" xmlns:wne="http://schemas.microsoft.com/office/word/2006/wordml">
   <w:tbl>
     <w:tblPr>
       <w:tblW w:w="0" w:type="auto"/>
@@ -15636,7 +15666,7 @@
         <w:insideV w:val="single" w:sz="6" w:space="0" w:color="auto"/>
       </w:tblBorders>
       <w:tblLayout w:type="fixed"/>
-      <w:tblLook w:val="0000" w:firstRow="0" w:lastRow="0" w:firstColumn="0" w:lastColumn="0" w:noHBand="0" w:noVBand="0"/>
+      <w:tblLook w:val="0000"/>
     </w:tblPr>
     <w:tblGrid>
       <w:gridCol w:w="3162"/>
@@ -15755,69 +15785,69 @@
           </w:r>
           <w:r>
             <w:rPr>
-              <w:rStyle w:val="Numrodepage"/>
+              <w:rStyle w:val="PageNumber"/>
             </w:rPr>
             <w:fldChar w:fldCharType="begin"/>
           </w:r>
           <w:r>
             <w:rPr>
-              <w:rStyle w:val="Numrodepage"/>
+              <w:rStyle w:val="PageNumber"/>
             </w:rPr>
             <w:instrText xml:space="preserve"> PAGE </w:instrText>
           </w:r>
           <w:r>
             <w:rPr>
-              <w:rStyle w:val="Numrodepage"/>
+              <w:rStyle w:val="PageNumber"/>
             </w:rPr>
             <w:fldChar w:fldCharType="separate"/>
           </w:r>
           <w:r>
             <w:rPr>
-              <w:rStyle w:val="Numrodepage"/>
+              <w:rStyle w:val="PageNumber"/>
               <w:noProof/>
             </w:rPr>
-            <w:t>14</w:t>
+            <w:t>15</w:t>
           </w:r>
           <w:r>
             <w:rPr>
-              <w:rStyle w:val="Numrodepage"/>
+              <w:rStyle w:val="PageNumber"/>
             </w:rPr>
             <w:fldChar w:fldCharType="end"/>
           </w:r>
           <w:r>
             <w:rPr>
-              <w:rStyle w:val="Numrodepage"/>
+              <w:rStyle w:val="PageNumber"/>
             </w:rPr>
             <w:t xml:space="preserve"> de </w:t>
           </w:r>
           <w:r>
             <w:rPr>
-              <w:rStyle w:val="Numrodepage"/>
+              <w:rStyle w:val="PageNumber"/>
             </w:rPr>
             <w:fldChar w:fldCharType="begin"/>
           </w:r>
           <w:r>
             <w:rPr>
-              <w:rStyle w:val="Numrodepage"/>
+              <w:rStyle w:val="PageNumber"/>
             </w:rPr>
             <w:instrText xml:space="preserve"> NUMPAGES </w:instrText>
           </w:r>
           <w:r>
             <w:rPr>
-              <w:rStyle w:val="Numrodepage"/>
+              <w:rStyle w:val="PageNumber"/>
             </w:rPr>
             <w:fldChar w:fldCharType="separate"/>
           </w:r>
           <w:r>
             <w:rPr>
-              <w:rStyle w:val="Numrodepage"/>
+              <w:rStyle w:val="PageNumber"/>
               <w:noProof/>
             </w:rPr>
             <w:t>16</w:t>
           </w:r>
           <w:r>
             <w:rPr>
-              <w:rStyle w:val="Numrodepage"/>
+              <w:rStyle w:val="PageNumber"/>
             </w:rPr>
             <w:fldChar w:fldCharType="end"/>
           </w:r>
@@ -15827,24 +15857,24 @@
   </w:tbl>
   <w:p>
     <w:pPr>
-      <w:pStyle w:val="Pieddepage"/>
+      <w:pStyle w:val="Footer"/>
     </w:pPr>
   </w:p>
 </w:ftr>
 </file>
 
 <file path=word/footer3.xml><?xml version="1.0" encoding="utf-8"?>
-<w:ftr xmlns:wpc="http://schemas.microsoft.com/office/word/2010/wordprocessingCanvas" xmlns:mc="http://schemas.openxmlformats.org/markup-compatibility/2006" xmlns:o="urn:schemas-microsoft-com:office:office" xmlns:r="http://schemas.openxmlformats.org/officeDocument/2006/relationships" xmlns:m="http://schemas.openxmlformats.org/officeDocument/2006/math" xmlns:v="urn:schemas-microsoft-com:vml" xmlns:wp14="http://schemas.microsoft.com/office/word/2010/wordprocessingDrawing" xmlns:wp="http://schemas.openxmlformats.org/drawingml/2006/wordprocessingDrawing" xmlns:w10="urn:schemas-microsoft-com:office:word" xmlns:w="http://schemas.openxmlformats.org/wordprocessingml/2006/main" xmlns:w14="http://schemas.microsoft.com/office/word/2010/wordml" xmlns:wpg="http://schemas.microsoft.com/office/word/2010/wordprocessingGroup" xmlns:wpi="http://schemas.microsoft.com/office/word/2010/wordprocessingInk" xmlns:wne="http://schemas.microsoft.com/office/word/2006/wordml" xmlns:wps="http://schemas.microsoft.com/office/word/2010/wordprocessingShape" mc:Ignorable="w14 wp14">
+<w:ftr xmlns:ve="http://schemas.openxmlformats.org/markup-compatibility/2006" xmlns:o="urn:schemas-microsoft-com:office:office" xmlns:r="http://schemas.openxmlformats.org/officeDocument/2006/relationships" xmlns:m="http://schemas.openxmlformats.org/officeDocument/2006/math" xmlns:v="urn:schemas-microsoft-com:vml" xmlns:wp="http://schemas.openxmlformats.org/drawingml/2006/wordprocessingDrawing" xmlns:w10="urn:schemas-microsoft-com:office:word" xmlns:w="http://schemas.openxmlformats.org/wordprocessingml/2006/main" xmlns:wne="http://schemas.microsoft.com/office/word/2006/wordml">
   <w:p>
     <w:pPr>
-      <w:pStyle w:val="Pieddepage"/>
+      <w:pStyle w:val="Footer"/>
     </w:pPr>
   </w:p>
 </w:ftr>
 </file>
 
 <file path=word/footnotes.xml><?xml version="1.0" encoding="utf-8"?>
-<w:footnotes xmlns:wpc="http://schemas.microsoft.com/office/word/2010/wordprocessingCanvas" xmlns:mc="http://schemas.openxmlformats.org/markup-compatibility/2006" xmlns:o="urn:schemas-microsoft-com:office:office" xmlns:r="http://schemas.openxmlformats.org/officeDocument/2006/relationships" xmlns:m="http://schemas.openxmlformats.org/officeDocument/2006/math" xmlns:v="urn:schemas-microsoft-com:vml" xmlns:wp14="http://schemas.microsoft.com/office/word/2010/wordprocessingDrawing" xmlns:wp="http://schemas.openxmlformats.org/drawingml/2006/wordprocessingDrawing" xmlns:w10="urn:schemas-microsoft-com:office:word" xmlns:w="http://schemas.openxmlformats.org/wordprocessingml/2006/main" xmlns:w14="http://schemas.microsoft.com/office/word/2010/wordml" xmlns:wpg="http://schemas.microsoft.com/office/word/2010/wordprocessingGroup" xmlns:wpi="http://schemas.microsoft.com/office/word/2010/wordprocessingInk" xmlns:wne="http://schemas.microsoft.com/office/word/2006/wordml" xmlns:wps="http://schemas.microsoft.com/office/word/2010/wordprocessingShape" mc:Ignorable="w14 wp14">
+<w:footnotes xmlns:ve="http://schemas.openxmlformats.org/markup-compatibility/2006" xmlns:o="urn:schemas-microsoft-com:office:office" xmlns:r="http://schemas.openxmlformats.org/officeDocument/2006/relationships" xmlns:m="http://schemas.openxmlformats.org/officeDocument/2006/math" xmlns:v="urn:schemas-microsoft-com:vml" xmlns:wp="http://schemas.openxmlformats.org/drawingml/2006/wordprocessingDrawing" xmlns:w10="urn:schemas-microsoft-com:office:word" xmlns:w="http://schemas.openxmlformats.org/wordprocessingml/2006/main" xmlns:wne="http://schemas.microsoft.com/office/word/2006/wordml">
   <w:footnote w:type="separator" w:id="-1">
     <w:p>
       <w:r>
@@ -15863,7 +15893,7 @@
 </file>
 
 <file path=word/header1.xml><?xml version="1.0" encoding="utf-8"?>
-<w:hdr xmlns:wpc="http://schemas.microsoft.com/office/word/2010/wordprocessingCanvas" xmlns:mc="http://schemas.openxmlformats.org/markup-compatibility/2006" xmlns:o="urn:schemas-microsoft-com:office:office" xmlns:r="http://schemas.openxmlformats.org/officeDocument/2006/relationships" xmlns:m="http://schemas.openxmlformats.org/officeDocument/2006/math" xmlns:v="urn:schemas-microsoft-com:vml" xmlns:wp14="http://schemas.microsoft.com/office/word/2010/wordprocessingDrawing" xmlns:wp="http://schemas.openxmlformats.org/drawingml/2006/wordprocessingDrawing" xmlns:w10="urn:schemas-microsoft-com:office:word" xmlns:w="http://schemas.openxmlformats.org/wordprocessingml/2006/main" xmlns:w14="http://schemas.microsoft.com/office/word/2010/wordml" xmlns:wpg="http://schemas.microsoft.com/office/word/2010/wordprocessingGroup" xmlns:wpi="http://schemas.microsoft.com/office/word/2010/wordprocessingInk" xmlns:wne="http://schemas.microsoft.com/office/word/2006/wordml" xmlns:wps="http://schemas.microsoft.com/office/word/2010/wordprocessingShape" mc:Ignorable="w14 wp14">
+<w:hdr xmlns:ve="http://schemas.openxmlformats.org/markup-compatibility/2006" xmlns:o="urn:schemas-microsoft-com:office:office" xmlns:r="http://schemas.openxmlformats.org/officeDocument/2006/relationships" xmlns:m="http://schemas.openxmlformats.org/officeDocument/2006/math" xmlns:v="urn:schemas-microsoft-com:vml" xmlns:wp="http://schemas.openxmlformats.org/drawingml/2006/wordprocessingDrawing" xmlns:w10="urn:schemas-microsoft-com:office:word" xmlns:w="http://schemas.openxmlformats.org/wordprocessingml/2006/main" xmlns:wne="http://schemas.microsoft.com/office/word/2006/wordml">
   <w:p>
     <w:pPr>
       <w:rPr>
@@ -15944,14 +15974,14 @@
   </w:p>
   <w:p>
     <w:pPr>
-      <w:pStyle w:val="En-tte"/>
+      <w:pStyle w:val="Header"/>
     </w:pPr>
   </w:p>
 </w:hdr>
 </file>
 
 <file path=word/header2.xml><?xml version="1.0" encoding="utf-8"?>
-<w:hdr xmlns:wpc="http://schemas.microsoft.com/office/word/2010/wordprocessingCanvas" xmlns:mc="http://schemas.openxmlformats.org/markup-compatibility/2006" xmlns:o="urn:schemas-microsoft-com:office:office" xmlns:r="http://schemas.openxmlformats.org/officeDocument/2006/relationships" xmlns:m="http://schemas.openxmlformats.org/officeDocument/2006/math" xmlns:v="urn:schemas-microsoft-com:vml" xmlns:wp14="http://schemas.microsoft.com/office/word/2010/wordprocessingDrawing" xmlns:wp="http://schemas.openxmlformats.org/drawingml/2006/wordprocessingDrawing" xmlns:w10="urn:schemas-microsoft-com:office:word" xmlns:w="http://schemas.openxmlformats.org/wordprocessingml/2006/main" xmlns:w14="http://schemas.microsoft.com/office/word/2010/wordml" xmlns:wpg="http://schemas.microsoft.com/office/word/2010/wordprocessingGroup" xmlns:wpi="http://schemas.microsoft.com/office/word/2010/wordprocessingInk" xmlns:wne="http://schemas.microsoft.com/office/word/2006/wordml" xmlns:wps="http://schemas.microsoft.com/office/word/2010/wordprocessingShape" mc:Ignorable="w14 wp14">
+<w:hdr xmlns:ve="http://schemas.openxmlformats.org/markup-compatibility/2006" xmlns:o="urn:schemas-microsoft-com:office:office" xmlns:r="http://schemas.openxmlformats.org/officeDocument/2006/relationships" xmlns:m="http://schemas.openxmlformats.org/officeDocument/2006/math" xmlns:v="urn:schemas-microsoft-com:vml" xmlns:wp="http://schemas.openxmlformats.org/drawingml/2006/wordprocessingDrawing" xmlns:w10="urn:schemas-microsoft-com:office:word" xmlns:w="http://schemas.openxmlformats.org/wordprocessingml/2006/main" xmlns:wne="http://schemas.microsoft.com/office/word/2006/wordml">
   <w:tbl>
     <w:tblPr>
       <w:tblW w:w="0" w:type="auto"/>
@@ -15964,7 +15994,7 @@
         <w:insideV w:val="single" w:sz="6" w:space="0" w:color="auto"/>
       </w:tblBorders>
       <w:tblLayout w:type="fixed"/>
-      <w:tblLook w:val="0000" w:firstRow="0" w:lastRow="0" w:firstColumn="0" w:lastColumn="0" w:noHBand="0" w:noVBand="0"/>
+      <w:tblLook w:val="0000"/>
     </w:tblPr>
     <w:tblGrid>
       <w:gridCol w:w="6379"/>
@@ -16024,7 +16054,7 @@
                 <w:rPr>
                   <w:lang w:val="en-CA"/>
                 </w:rPr>
-                <w:t>1.2</w:t>
+                <w:t>1.3</w:t>
               </w:r>
             </w:sdtContent>
           </w:sdt>
@@ -16106,7 +16136,7 @@
               <w:noProof/>
               <w:lang w:val="fr-CA"/>
             </w:rPr>
-            <w:t>2013-03-13</w:t>
+            <w:t>2013-03-15</w:t>
           </w:r>
           <w:r>
             <w:rPr>
@@ -16120,24 +16150,24 @@
   </w:tbl>
   <w:p>
     <w:pPr>
-      <w:pStyle w:val="En-tte"/>
+      <w:pStyle w:val="Header"/>
     </w:pPr>
   </w:p>
 </w:hdr>
 </file>
 
 <file path=word/header3.xml><?xml version="1.0" encoding="utf-8"?>
-<w:hdr xmlns:wpc="http://schemas.microsoft.com/office/word/2010/wordprocessingCanvas" xmlns:mc="http://schemas.openxmlformats.org/markup-compatibility/2006" xmlns:o="urn:schemas-microsoft-com:office:office" xmlns:r="http://schemas.openxmlformats.org/officeDocument/2006/relationships" xmlns:m="http://schemas.openxmlformats.org/officeDocument/2006/math" xmlns:v="urn:schemas-microsoft-com:vml" xmlns:wp14="http://schemas.microsoft.com/office/word/2010/wordprocessingDrawing" xmlns:wp="http://schemas.openxmlformats.org/drawingml/2006/wordprocessingDrawing" xmlns:w10="urn:schemas-microsoft-com:office:word" xmlns:w="http://schemas.openxmlformats.org/wordprocessingml/2006/main" xmlns:w14="http://schemas.microsoft.com/office/word/2010/wordml" xmlns:wpg="http://schemas.microsoft.com/office/word/2010/wordprocessingGroup" xmlns:wpi="http://schemas.microsoft.com/office/word/2010/wordprocessingInk" xmlns:wne="http://schemas.microsoft.com/office/word/2006/wordml" xmlns:wps="http://schemas.microsoft.com/office/word/2010/wordprocessingShape" mc:Ignorable="w14 wp14">
+<w:hdr xmlns:ve="http://schemas.openxmlformats.org/markup-compatibility/2006" xmlns:o="urn:schemas-microsoft-com:office:office" xmlns:r="http://schemas.openxmlformats.org/officeDocument/2006/relationships" xmlns:m="http://schemas.openxmlformats.org/officeDocument/2006/math" xmlns:v="urn:schemas-microsoft-com:vml" xmlns:wp="http://schemas.openxmlformats.org/drawingml/2006/wordprocessingDrawing" xmlns:w10="urn:schemas-microsoft-com:office:word" xmlns:w="http://schemas.openxmlformats.org/wordprocessingml/2006/main" xmlns:wne="http://schemas.microsoft.com/office/word/2006/wordml">
   <w:p>
     <w:pPr>
-      <w:pStyle w:val="En-tte"/>
+      <w:pStyle w:val="Header"/>
     </w:pPr>
   </w:p>
 </w:hdr>
 </file>
 
 <file path=word/numbering.xml><?xml version="1.0" encoding="utf-8"?>
-<w:numbering xmlns:wpc="http://schemas.microsoft.com/office/word/2010/wordprocessingCanvas" xmlns:mc="http://schemas.openxmlformats.org/markup-compatibility/2006" xmlns:o="urn:schemas-microsoft-com:office:office" xmlns:r="http://schemas.openxmlformats.org/officeDocument/2006/relationships" xmlns:m="http://schemas.openxmlformats.org/officeDocument/2006/math" xmlns:v="urn:schemas-microsoft-com:vml" xmlns:wp14="http://schemas.microsoft.com/office/word/2010/wordprocessingDrawing" xmlns:wp="http://schemas.openxmlformats.org/drawingml/2006/wordprocessingDrawing" xmlns:w10="urn:schemas-microsoft-com:office:word" xmlns:w="http://schemas.openxmlformats.org/wordprocessingml/2006/main" xmlns:w14="http://schemas.microsoft.com/office/word/2010/wordml" xmlns:wpg="http://schemas.microsoft.com/office/word/2010/wordprocessingGroup" xmlns:wpi="http://schemas.microsoft.com/office/word/2010/wordprocessingInk" xmlns:wne="http://schemas.microsoft.com/office/word/2006/wordml" xmlns:wps="http://schemas.microsoft.com/office/word/2010/wordprocessingShape" mc:Ignorable="w14 wp14">
+<w:numbering xmlns:ve="http://schemas.openxmlformats.org/markup-compatibility/2006" xmlns:o="urn:schemas-microsoft-com:office:office" xmlns:r="http://schemas.openxmlformats.org/officeDocument/2006/relationships" xmlns:m="http://schemas.openxmlformats.org/officeDocument/2006/math" xmlns:v="urn:schemas-microsoft-com:vml" xmlns:wp="http://schemas.openxmlformats.org/drawingml/2006/wordprocessingDrawing" xmlns:w10="urn:schemas-microsoft-com:office:word" xmlns:w="http://schemas.openxmlformats.org/wordprocessingml/2006/main" xmlns:wne="http://schemas.microsoft.com/office/word/2006/wordml">
   <w:abstractNum w:abstractNumId="0">
     <w:nsid w:val="FFFFFFFB"/>
     <w:multiLevelType w:val="multilevel"/>
@@ -16145,7 +16175,7 @@
     <w:lvl w:ilvl="0">
       <w:start w:val="1"/>
       <w:numFmt w:val="decimal"/>
-      <w:pStyle w:val="Titre1"/>
+      <w:pStyle w:val="Heading1"/>
       <w:lvlText w:val="%1."/>
       <w:legacy w:legacy="1" w:legacySpace="144" w:legacyIndent="0"/>
       <w:lvlJc w:val="left"/>
@@ -16153,7 +16183,7 @@
     <w:lvl w:ilvl="1">
       <w:start w:val="1"/>
       <w:numFmt w:val="decimal"/>
-      <w:pStyle w:val="Titre2"/>
+      <w:pStyle w:val="Heading2"/>
       <w:lvlText w:val="%1.%2"/>
       <w:legacy w:legacy="1" w:legacySpace="144" w:legacyIndent="0"/>
       <w:lvlJc w:val="left"/>
@@ -16161,7 +16191,7 @@
     <w:lvl w:ilvl="2">
       <w:start w:val="1"/>
       <w:numFmt w:val="decimal"/>
-      <w:pStyle w:val="Titre3"/>
+      <w:pStyle w:val="Heading3"/>
       <w:lvlText w:val="%1.%2.%3"/>
       <w:legacy w:legacy="1" w:legacySpace="144" w:legacyIndent="0"/>
       <w:lvlJc w:val="left"/>
@@ -16169,7 +16199,7 @@
     <w:lvl w:ilvl="3">
       <w:start w:val="1"/>
       <w:numFmt w:val="decimal"/>
-      <w:pStyle w:val="Titre4"/>
+      <w:pStyle w:val="Heading4"/>
       <w:lvlText w:val="%1.%2.%3.%4"/>
       <w:legacy w:legacy="1" w:legacySpace="144" w:legacyIndent="0"/>
       <w:lvlJc w:val="left"/>
@@ -16177,7 +16207,7 @@
     <w:lvl w:ilvl="4">
       <w:start w:val="1"/>
       <w:numFmt w:val="decimal"/>
-      <w:pStyle w:val="Titre5"/>
+      <w:pStyle w:val="Heading5"/>
       <w:lvlText w:val="%1.%2.%3.%4.%5"/>
       <w:legacy w:legacy="1" w:legacySpace="144" w:legacyIndent="0"/>
       <w:lvlJc w:val="left"/>
@@ -16185,7 +16215,7 @@
     <w:lvl w:ilvl="5">
       <w:start w:val="1"/>
       <w:numFmt w:val="decimal"/>
-      <w:pStyle w:val="Titre6"/>
+      <w:pStyle w:val="Heading6"/>
       <w:lvlText w:val="%1.%2.%3.%4.%5.%6"/>
       <w:legacy w:legacy="1" w:legacySpace="144" w:legacyIndent="0"/>
       <w:lvlJc w:val="left"/>
@@ -16193,7 +16223,7 @@
     <w:lvl w:ilvl="6">
       <w:start w:val="1"/>
       <w:numFmt w:val="decimal"/>
-      <w:pStyle w:val="Titre7"/>
+      <w:pStyle w:val="Heading7"/>
       <w:lvlText w:val="%1.%2.%3.%4.%5.%6.%7"/>
       <w:legacy w:legacy="1" w:legacySpace="144" w:legacyIndent="0"/>
       <w:lvlJc w:val="left"/>
@@ -16201,7 +16231,7 @@
     <w:lvl w:ilvl="7">
       <w:start w:val="1"/>
       <w:numFmt w:val="decimal"/>
-      <w:pStyle w:val="Titre8"/>
+      <w:pStyle w:val="Heading8"/>
       <w:lvlText w:val="%1.%2.%3.%4.%5.%6.%7.%8"/>
       <w:legacy w:legacy="1" w:legacySpace="144" w:legacyIndent="0"/>
       <w:lvlJc w:val="left"/>
@@ -16209,7 +16239,7 @@
     <w:lvl w:ilvl="8">
       <w:start w:val="1"/>
       <w:numFmt w:val="decimal"/>
-      <w:pStyle w:val="Titre9"/>
+      <w:pStyle w:val="Heading9"/>
       <w:lvlText w:val="%1.%2.%3.%4.%5.%6.%7.%8.%9"/>
       <w:legacy w:legacy="1" w:legacySpace="144" w:legacyIndent="0"/>
       <w:lvlJc w:val="left"/>
@@ -17987,7 +18017,7 @@
 </file>
 
 <file path=word/styles.xml><?xml version="1.0" encoding="utf-8"?>
-<w:styles xmlns:mc="http://schemas.openxmlformats.org/markup-compatibility/2006" xmlns:r="http://schemas.openxmlformats.org/officeDocument/2006/relationships" xmlns:w="http://schemas.openxmlformats.org/wordprocessingml/2006/main" xmlns:w14="http://schemas.microsoft.com/office/word/2010/wordml" mc:Ignorable="w14">
+<w:styles xmlns:r="http://schemas.openxmlformats.org/officeDocument/2006/relationships" xmlns:w="http://schemas.openxmlformats.org/wordprocessingml/2006/main">
   <w:docDefaults>
     <w:rPrDefault>
       <w:rPr>
@@ -18150,7 +18180,7 @@
       <w:lang w:val="en-US" w:eastAsia="en-US"/>
     </w:rPr>
   </w:style>
-  <w:style w:type="paragraph" w:styleId="Titre1">
+  <w:style w:type="paragraph" w:styleId="Heading1">
     <w:name w:val="heading 1"/>
     <w:basedOn w:val="Normal"/>
     <w:next w:val="Normal"/>
@@ -18170,9 +18200,9 @@
       <w:sz w:val="24"/>
     </w:rPr>
   </w:style>
-  <w:style w:type="paragraph" w:styleId="Titre2">
+  <w:style w:type="paragraph" w:styleId="Heading2">
     <w:name w:val="heading 2"/>
-    <w:basedOn w:val="Titre1"/>
+    <w:basedOn w:val="Heading1"/>
     <w:next w:val="Normal"/>
     <w:qFormat/>
     <w:rsid w:val="00BD3967"/>
@@ -18186,11 +18216,11 @@
       <w:sz w:val="20"/>
     </w:rPr>
   </w:style>
-  <w:style w:type="paragraph" w:styleId="Titre3">
+  <w:style w:type="paragraph" w:styleId="Heading3">
     <w:name w:val="heading 3"/>
-    <w:basedOn w:val="Titre1"/>
+    <w:basedOn w:val="Heading1"/>
     <w:next w:val="Normal"/>
-    <w:link w:val="Titre3Car"/>
+    <w:link w:val="Heading3Char"/>
     <w:qFormat/>
     <w:rsid w:val="009B3B97"/>
     <w:pPr>
@@ -18205,9 +18235,9 @@
       <w:sz w:val="20"/>
     </w:rPr>
   </w:style>
-  <w:style w:type="paragraph" w:styleId="Titre4">
+  <w:style w:type="paragraph" w:styleId="Heading4">
     <w:name w:val="heading 4"/>
-    <w:basedOn w:val="Titre1"/>
+    <w:basedOn w:val="Heading1"/>
     <w:next w:val="Normal"/>
     <w:qFormat/>
     <w:rsid w:val="009B3B97"/>
@@ -18222,7 +18252,7 @@
       <w:sz w:val="20"/>
     </w:rPr>
   </w:style>
-  <w:style w:type="paragraph" w:styleId="Titre5">
+  <w:style w:type="paragraph" w:styleId="Heading5">
     <w:name w:val="heading 5"/>
     <w:basedOn w:val="Normal"/>
     <w:next w:val="Normal"/>
@@ -18240,7 +18270,7 @@
       <w:sz w:val="22"/>
     </w:rPr>
   </w:style>
-  <w:style w:type="paragraph" w:styleId="Titre6">
+  <w:style w:type="paragraph" w:styleId="Heading6">
     <w:name w:val="heading 6"/>
     <w:basedOn w:val="Normal"/>
     <w:next w:val="Normal"/>
@@ -18259,7 +18289,7 @@
       <w:sz w:val="22"/>
     </w:rPr>
   </w:style>
-  <w:style w:type="paragraph" w:styleId="Titre7">
+  <w:style w:type="paragraph" w:styleId="Heading7">
     <w:name w:val="heading 7"/>
     <w:basedOn w:val="Normal"/>
     <w:next w:val="Normal"/>
@@ -18274,7 +18304,7 @@
       <w:outlineLvl w:val="6"/>
     </w:pPr>
   </w:style>
-  <w:style w:type="paragraph" w:styleId="Titre8">
+  <w:style w:type="paragraph" w:styleId="Heading8">
     <w:name w:val="heading 8"/>
     <w:basedOn w:val="Normal"/>
     <w:next w:val="Normal"/>
@@ -18292,7 +18322,7 @@
       <w:i/>
     </w:rPr>
   </w:style>
-  <w:style w:type="paragraph" w:styleId="Titre9">
+  <w:style w:type="paragraph" w:styleId="Heading9">
     <w:name w:val="heading 9"/>
     <w:basedOn w:val="Normal"/>
     <w:next w:val="Normal"/>
@@ -18312,17 +18342,18 @@
       <w:sz w:val="18"/>
     </w:rPr>
   </w:style>
-  <w:style w:type="character" w:default="1" w:styleId="Policepardfaut">
+  <w:style w:type="character" w:default="1" w:styleId="DefaultParagraphFont">
     <w:name w:val="Default Paragraph Font"/>
     <w:uiPriority w:val="1"/>
     <w:semiHidden/>
     <w:unhideWhenUsed/>
   </w:style>
-  <w:style w:type="table" w:default="1" w:styleId="TableauNormal">
+  <w:style w:type="table" w:default="1" w:styleId="TableNormal">
     <w:name w:val="Normal Table"/>
     <w:uiPriority w:val="99"/>
     <w:semiHidden/>
     <w:unhideWhenUsed/>
+    <w:qFormat/>
     <w:tblPr>
       <w:tblInd w:w="0" w:type="dxa"/>
       <w:tblCellMar>
@@ -18333,7 +18364,7 @@
       </w:tblCellMar>
     </w:tblPr>
   </w:style>
-  <w:style w:type="numbering" w:default="1" w:styleId="Aucuneliste">
+  <w:style w:type="numbering" w:default="1" w:styleId="NoList">
     <w:name w:val="No List"/>
     <w:uiPriority w:val="99"/>
     <w:semiHidden/>
@@ -18352,7 +18383,7 @@
       <w:lang w:val="en-AU"/>
     </w:rPr>
   </w:style>
-  <w:style w:type="paragraph" w:styleId="Titre">
+  <w:style w:type="paragraph" w:styleId="Title">
     <w:name w:val="Title"/>
     <w:basedOn w:val="Normal"/>
     <w:next w:val="Normal"/>
@@ -18368,7 +18399,7 @@
       <w:sz w:val="36"/>
     </w:rPr>
   </w:style>
-  <w:style w:type="paragraph" w:styleId="Sous-titre">
+  <w:style w:type="paragraph" w:styleId="Subtitle">
     <w:name w:val="Subtitle"/>
     <w:basedOn w:val="Normal"/>
     <w:qFormat/>
@@ -18384,7 +18415,7 @@
       <w:lang w:val="en-AU"/>
     </w:rPr>
   </w:style>
-  <w:style w:type="paragraph" w:styleId="Retraitnormal">
+  <w:style w:type="paragraph" w:styleId="NormalIndent">
     <w:name w:val="Normal Indent"/>
     <w:basedOn w:val="Normal"/>
     <w:rsid w:val="009B3B97"/>
@@ -18392,7 +18423,7 @@
       <w:ind w:left="900" w:hanging="900"/>
     </w:pPr>
   </w:style>
-  <w:style w:type="paragraph" w:styleId="TM1">
+  <w:style w:type="paragraph" w:styleId="TOC1">
     <w:name w:val="toc 1"/>
     <w:basedOn w:val="Normal"/>
     <w:next w:val="Normal"/>
@@ -18406,7 +18437,7 @@
       <w:ind w:right="720"/>
     </w:pPr>
   </w:style>
-  <w:style w:type="paragraph" w:styleId="TM2">
+  <w:style w:type="paragraph" w:styleId="TOC2">
     <w:name w:val="toc 2"/>
     <w:basedOn w:val="Normal"/>
     <w:next w:val="Normal"/>
@@ -18419,7 +18450,7 @@
       <w:ind w:left="432" w:right="720"/>
     </w:pPr>
   </w:style>
-  <w:style w:type="paragraph" w:styleId="TM3">
+  <w:style w:type="paragraph" w:styleId="TOC3">
     <w:name w:val="toc 3"/>
     <w:basedOn w:val="Normal"/>
     <w:next w:val="Normal"/>
@@ -18433,7 +18464,7 @@
       <w:ind w:left="864"/>
     </w:pPr>
   </w:style>
-  <w:style w:type="paragraph" w:styleId="En-tte">
+  <w:style w:type="paragraph" w:styleId="Header">
     <w:name w:val="header"/>
     <w:basedOn w:val="Normal"/>
     <w:rsid w:val="009B3B97"/>
@@ -18444,7 +18475,7 @@
       </w:tabs>
     </w:pPr>
   </w:style>
-  <w:style w:type="paragraph" w:styleId="Pieddepage">
+  <w:style w:type="paragraph" w:styleId="Footer">
     <w:name w:val="footer"/>
     <w:basedOn w:val="Normal"/>
     <w:rsid w:val="009B3B97"/>
@@ -18455,9 +18486,9 @@
       </w:tabs>
     </w:pPr>
   </w:style>
-  <w:style w:type="character" w:styleId="Numrodepage">
+  <w:style w:type="character" w:styleId="PageNumber">
     <w:name w:val="page number"/>
-    <w:basedOn w:val="Policepardfaut"/>
+    <w:basedOn w:val="DefaultParagraphFont"/>
     <w:rsid w:val="009B3B97"/>
   </w:style>
   <w:style w:type="paragraph" w:customStyle="1" w:styleId="Bullet1">
@@ -18488,7 +18519,7 @@
       <w:spacing w:after="120"/>
     </w:pPr>
   </w:style>
-  <w:style w:type="paragraph" w:styleId="Corpsdetexte">
+  <w:style w:type="paragraph" w:styleId="BodyText">
     <w:name w:val="Body Text"/>
     <w:basedOn w:val="Normal"/>
     <w:rsid w:val="009B3B97"/>
@@ -18498,7 +18529,7 @@
       <w:ind w:left="720"/>
     </w:pPr>
   </w:style>
-  <w:style w:type="paragraph" w:styleId="Explorateurdedocuments">
+  <w:style w:type="paragraph" w:styleId="DocumentMap">
     <w:name w:val="Document Map"/>
     <w:basedOn w:val="Normal"/>
     <w:semiHidden/>
@@ -18510,9 +18541,9 @@
       <w:rFonts w:ascii="Tahoma" w:hAnsi="Tahoma"/>
     </w:rPr>
   </w:style>
-  <w:style w:type="character" w:styleId="Appelnotedebasdep">
+  <w:style w:type="character" w:styleId="FootnoteReference">
     <w:name w:val="footnote reference"/>
-    <w:basedOn w:val="Policepardfaut"/>
+    <w:basedOn w:val="DefaultParagraphFont"/>
     <w:semiHidden/>
     <w:rsid w:val="009B3B97"/>
     <w:rPr>
@@ -18520,7 +18551,7 @@
       <w:vertAlign w:val="superscript"/>
     </w:rPr>
   </w:style>
-  <w:style w:type="paragraph" w:styleId="Notedebasdepage">
+  <w:style w:type="paragraph" w:styleId="FootnoteText">
     <w:name w:val="footnote text"/>
     <w:basedOn w:val="Normal"/>
     <w:semiHidden/>
@@ -18580,7 +18611,7 @@
       <w:ind w:left="2250"/>
     </w:pPr>
   </w:style>
-  <w:style w:type="paragraph" w:styleId="TM4">
+  <w:style w:type="paragraph" w:styleId="TOC4">
     <w:name w:val="toc 4"/>
     <w:basedOn w:val="Normal"/>
     <w:next w:val="Normal"/>
@@ -18590,7 +18621,7 @@
       <w:ind w:left="600"/>
     </w:pPr>
   </w:style>
-  <w:style w:type="paragraph" w:styleId="TM5">
+  <w:style w:type="paragraph" w:styleId="TOC5">
     <w:name w:val="toc 5"/>
     <w:basedOn w:val="Normal"/>
     <w:next w:val="Normal"/>
@@ -18600,7 +18631,7 @@
       <w:ind w:left="800"/>
     </w:pPr>
   </w:style>
-  <w:style w:type="paragraph" w:styleId="TM6">
+  <w:style w:type="paragraph" w:styleId="TOC6">
     <w:name w:val="toc 6"/>
     <w:basedOn w:val="Normal"/>
     <w:next w:val="Normal"/>
@@ -18610,7 +18641,7 @@
       <w:ind w:left="1000"/>
     </w:pPr>
   </w:style>
-  <w:style w:type="paragraph" w:styleId="TM7">
+  <w:style w:type="paragraph" w:styleId="TOC7">
     <w:name w:val="toc 7"/>
     <w:basedOn w:val="Normal"/>
     <w:next w:val="Normal"/>
@@ -18620,7 +18651,7 @@
       <w:ind w:left="1200"/>
     </w:pPr>
   </w:style>
-  <w:style w:type="paragraph" w:styleId="TM8">
+  <w:style w:type="paragraph" w:styleId="TOC8">
     <w:name w:val="toc 8"/>
     <w:basedOn w:val="Normal"/>
     <w:next w:val="Normal"/>
@@ -18630,7 +18661,7 @@
       <w:ind w:left="1400"/>
     </w:pPr>
   </w:style>
-  <w:style w:type="paragraph" w:styleId="TM9">
+  <w:style w:type="paragraph" w:styleId="TOC9">
     <w:name w:val="toc 9"/>
     <w:basedOn w:val="Normal"/>
     <w:next w:val="Normal"/>
@@ -18640,7 +18671,7 @@
       <w:ind w:left="1600"/>
     </w:pPr>
   </w:style>
-  <w:style w:type="paragraph" w:styleId="Corpsdetexte2">
+  <w:style w:type="paragraph" w:styleId="BodyText2">
     <w:name w:val="Body Text 2"/>
     <w:basedOn w:val="Normal"/>
     <w:rsid w:val="009B3B97"/>
@@ -18649,7 +18680,7 @@
       <w:color w:val="0000FF"/>
     </w:rPr>
   </w:style>
-  <w:style w:type="paragraph" w:styleId="Retraitcorpsdetexte">
+  <w:style w:type="paragraph" w:styleId="BodyTextIndent">
     <w:name w:val="Body Text Indent"/>
     <w:basedOn w:val="Normal"/>
     <w:rsid w:val="009B3B97"/>
@@ -18696,7 +18727,7 @@
   <w:style w:type="paragraph" w:customStyle="1" w:styleId="InfoBlue">
     <w:name w:val="InfoBlue"/>
     <w:basedOn w:val="Normal"/>
-    <w:next w:val="Corpsdetexte"/>
+    <w:next w:val="BodyText"/>
     <w:autoRedefine/>
     <w:rsid w:val="000548A9"/>
     <w:pPr>
@@ -18707,27 +18738,27 @@
       <w:color w:val="0000FF"/>
     </w:rPr>
   </w:style>
-  <w:style w:type="character" w:styleId="Lienhypertexte">
+  <w:style w:type="character" w:styleId="Hyperlink">
     <w:name w:val="Hyperlink"/>
-    <w:basedOn w:val="Policepardfaut"/>
+    <w:basedOn w:val="DefaultParagraphFont"/>
     <w:rsid w:val="009B3B97"/>
     <w:rPr>
       <w:color w:val="0000FF"/>
       <w:u w:val="single"/>
     </w:rPr>
   </w:style>
-  <w:style w:type="character" w:styleId="Lienhypertextesuivivisit">
+  <w:style w:type="character" w:styleId="FollowedHyperlink">
     <w:name w:val="FollowedHyperlink"/>
-    <w:basedOn w:val="Policepardfaut"/>
+    <w:basedOn w:val="DefaultParagraphFont"/>
     <w:rsid w:val="009B3B97"/>
     <w:rPr>
       <w:color w:val="800080"/>
       <w:u w:val="single"/>
     </w:rPr>
   </w:style>
-  <w:style w:type="character" w:styleId="lev">
+  <w:style w:type="character" w:styleId="Strong">
     <w:name w:val="Strong"/>
-    <w:basedOn w:val="Policepardfaut"/>
+    <w:basedOn w:val="DefaultParagraphFont"/>
     <w:qFormat/>
     <w:rsid w:val="009B3B97"/>
     <w:rPr>
@@ -18735,10 +18766,10 @@
       <w:bCs/>
     </w:rPr>
   </w:style>
-  <w:style w:type="paragraph" w:styleId="Textedebulles">
+  <w:style w:type="paragraph" w:styleId="BalloonText">
     <w:name w:val="Balloon Text"/>
     <w:basedOn w:val="Normal"/>
-    <w:link w:val="TextedebullesCar"/>
+    <w:link w:val="BalloonTextChar"/>
     <w:uiPriority w:val="99"/>
     <w:semiHidden/>
     <w:unhideWhenUsed/>
@@ -18752,10 +18783,10 @@
       <w:szCs w:val="16"/>
     </w:rPr>
   </w:style>
-  <w:style w:type="character" w:customStyle="1" w:styleId="TextedebullesCar">
-    <w:name w:val="Texte de bulles Car"/>
-    <w:basedOn w:val="Policepardfaut"/>
-    <w:link w:val="Textedebulles"/>
+  <w:style w:type="character" w:customStyle="1" w:styleId="BalloonTextChar">
+    <w:name w:val="Balloon Text Char"/>
+    <w:basedOn w:val="DefaultParagraphFont"/>
+    <w:link w:val="BalloonText"/>
     <w:uiPriority w:val="99"/>
     <w:semiHidden/>
     <w:rsid w:val="009622B5"/>
@@ -18766,9 +18797,9 @@
       <w:lang w:val="en-US" w:eastAsia="en-US"/>
     </w:rPr>
   </w:style>
-  <w:style w:type="character" w:styleId="Textedelespacerserv">
+  <w:style w:type="character" w:styleId="PlaceholderText">
     <w:name w:val="Placeholder Text"/>
-    <w:basedOn w:val="Policepardfaut"/>
+    <w:basedOn w:val="DefaultParagraphFont"/>
     <w:uiPriority w:val="99"/>
     <w:semiHidden/>
     <w:rsid w:val="00BD3967"/>
@@ -18776,7 +18807,7 @@
       <w:color w:val="808080"/>
     </w:rPr>
   </w:style>
-  <w:style w:type="paragraph" w:styleId="Paragraphedeliste">
+  <w:style w:type="paragraph" w:styleId="ListParagraph">
     <w:name w:val="List Paragraph"/>
     <w:basedOn w:val="Normal"/>
     <w:uiPriority w:val="34"/>
@@ -18787,10 +18818,10 @@
       <w:contextualSpacing/>
     </w:pPr>
   </w:style>
-  <w:style w:type="character" w:customStyle="1" w:styleId="Titre3Car">
-    <w:name w:val="Titre 3 Car"/>
-    <w:basedOn w:val="Policepardfaut"/>
-    <w:link w:val="Titre3"/>
+  <w:style w:type="character" w:customStyle="1" w:styleId="Heading3Char">
+    <w:name w:val="Heading 3 Char"/>
+    <w:basedOn w:val="DefaultParagraphFont"/>
+    <w:link w:val="Heading3"/>
     <w:rsid w:val="00B34AA7"/>
     <w:rPr>
       <w:rFonts w:ascii="Arial" w:hAnsi="Arial"/>
@@ -19617,7 +19648,7 @@
 </file>
 
 <file path=word/glossary/document.xml><?xml version="1.0" encoding="utf-8"?>
-<w:glossaryDocument xmlns:wpc="http://schemas.microsoft.com/office/word/2010/wordprocessingCanvas" xmlns:mc="http://schemas.openxmlformats.org/markup-compatibility/2006" xmlns:o="urn:schemas-microsoft-com:office:office" xmlns:r="http://schemas.openxmlformats.org/officeDocument/2006/relationships" xmlns:m="http://schemas.openxmlformats.org/officeDocument/2006/math" xmlns:v="urn:schemas-microsoft-com:vml" xmlns:wp14="http://schemas.microsoft.com/office/word/2010/wordprocessingDrawing" xmlns:wp="http://schemas.openxmlformats.org/drawingml/2006/wordprocessingDrawing" xmlns:w10="urn:schemas-microsoft-com:office:word" xmlns:w="http://schemas.openxmlformats.org/wordprocessingml/2006/main" xmlns:w14="http://schemas.microsoft.com/office/word/2010/wordml" xmlns:wpg="http://schemas.microsoft.com/office/word/2010/wordprocessingGroup" xmlns:wpi="http://schemas.microsoft.com/office/word/2010/wordprocessingInk" xmlns:wne="http://schemas.microsoft.com/office/word/2006/wordml" xmlns:wps="http://schemas.microsoft.com/office/word/2010/wordprocessingShape" mc:Ignorable="w14 wp14">
+<w:glossaryDocument xmlns:ve="http://schemas.openxmlformats.org/markup-compatibility/2006" xmlns:o="urn:schemas-microsoft-com:office:office" xmlns:r="http://schemas.openxmlformats.org/officeDocument/2006/relationships" xmlns:m="http://schemas.openxmlformats.org/officeDocument/2006/math" xmlns:v="urn:schemas-microsoft-com:vml" xmlns:wp="http://schemas.openxmlformats.org/drawingml/2006/wordprocessingDrawing" xmlns:w10="urn:schemas-microsoft-com:office:word" xmlns:w="http://schemas.openxmlformats.org/wordprocessingml/2006/main" xmlns:wne="http://schemas.microsoft.com/office/word/2006/wordml">
   <w:docParts>
     <w:docPart>
       <w:docPartPr>
@@ -19638,7 +19669,7 @@
         <w:p>
           <w:r>
             <w:rPr>
-              <w:rStyle w:val="Textedelespacerserv"/>
+              <w:rStyle w:val="PlaceholderText"/>
             </w:rPr>
             <w:t>[Société]</w:t>
           </w:r>
@@ -19664,7 +19695,7 @@
         <w:p>
           <w:r>
             <w:rPr>
-              <w:rStyle w:val="Textedelespacerserv"/>
+              <w:rStyle w:val="PlaceholderText"/>
             </w:rPr>
             <w:t>[Objet ]</w:t>
           </w:r>
@@ -19690,7 +19721,7 @@
         <w:p>
           <w:r>
             <w:rPr>
-              <w:rStyle w:val="Textedelespacerserv"/>
+              <w:rStyle w:val="PlaceholderText"/>
             </w:rPr>
             <w:t>[Titre ]</w:t>
           </w:r>
@@ -19716,7 +19747,7 @@
         <w:p>
           <w:r>
             <w:rPr>
-              <w:rStyle w:val="Textedelespacerserv"/>
+              <w:rStyle w:val="PlaceholderText"/>
             </w:rPr>
             <w:t>[État ]</w:t>
           </w:r>
@@ -19742,7 +19773,7 @@
         <w:p>
           <w:r>
             <w:rPr>
-              <w:rStyle w:val="Textedelespacerserv"/>
+              <w:rStyle w:val="PlaceholderText"/>
             </w:rPr>
             <w:t>[Titre ]</w:t>
           </w:r>
@@ -19754,7 +19785,7 @@
 </file>
 
 <file path=word/glossary/fontTable.xml><?xml version="1.0" encoding="utf-8"?>
-<w:fonts xmlns:mc="http://schemas.openxmlformats.org/markup-compatibility/2006" xmlns:r="http://schemas.openxmlformats.org/officeDocument/2006/relationships" xmlns:w="http://schemas.openxmlformats.org/wordprocessingml/2006/main" xmlns:w14="http://schemas.microsoft.com/office/word/2010/wordml" mc:Ignorable="w14">
+<w:fonts xmlns:r="http://schemas.openxmlformats.org/officeDocument/2006/relationships" xmlns:w="http://schemas.openxmlformats.org/wordprocessingml/2006/main">
   <w:font w:name="Symbol">
     <w:panose1 w:val="05050102010706020507"/>
     <w:charset w:val="02"/>
@@ -19767,7 +19798,7 @@
     <w:charset w:val="00"/>
     <w:family w:val="roman"/>
     <w:pitch w:val="variable"/>
-    <w:sig w:usb0="E0002AFF" w:usb1="C0007841" w:usb2="00000009" w:usb3="00000000" w:csb0="000001FF" w:csb1="00000000"/>
+    <w:sig w:usb0="E0002AEF" w:usb1="C0007841" w:usb2="00000009" w:usb3="00000000" w:csb0="000001FF" w:csb1="00000000"/>
   </w:font>
   <w:font w:name="Courier New">
     <w:panose1 w:val="02070309020205020404"/>
@@ -19794,15 +19825,17 @@
     <w:panose1 w:val="020B0604030504040204"/>
     <w:charset w:val="00"/>
     <w:family w:val="swiss"/>
+    <w:notTrueType/>
     <w:pitch w:val="variable"/>
-    <w:sig w:usb0="E1002EFF" w:usb1="C000605B" w:usb2="00000029" w:usb3="00000000" w:csb0="000101FF" w:csb1="00000000"/>
+    <w:sig w:usb0="00000003" w:usb1="00000000" w:usb2="00000000" w:usb3="00000000" w:csb0="00000001" w:csb1="00000000"/>
   </w:font>
   <w:font w:name="Helvetica">
     <w:panose1 w:val="020B0604020202020204"/>
     <w:charset w:val="00"/>
     <w:family w:val="swiss"/>
+    <w:notTrueType/>
     <w:pitch w:val="variable"/>
-    <w:sig w:usb0="E0002AFF" w:usb1="C0007843" w:usb2="00000009" w:usb3="00000000" w:csb0="000001FF" w:csb1="00000000"/>
+    <w:sig w:usb0="00000003" w:usb1="00000000" w:usb2="00000000" w:usb3="00000000" w:csb0="00000001" w:csb1="00000000"/>
   </w:font>
   <w:font w:name="Book Antiqua">
     <w:panose1 w:val="02040602050305030304"/>
@@ -19816,27 +19849,26 @@
     <w:charset w:val="00"/>
     <w:family w:val="swiss"/>
     <w:pitch w:val="variable"/>
-    <w:sig w:usb0="E10002FF" w:usb1="4000ACFF" w:usb2="00000009" w:usb3="00000000" w:csb0="0000019F" w:csb1="00000000"/>
+    <w:sig w:usb0="A00002EF" w:usb1="4000207B" w:usb2="00000000" w:usb3="00000000" w:csb0="0000009F" w:csb1="00000000"/>
   </w:font>
   <w:font w:name="Cambria">
     <w:panose1 w:val="02040503050406030204"/>
     <w:charset w:val="00"/>
     <w:family w:val="roman"/>
     <w:pitch w:val="variable"/>
-    <w:sig w:usb0="E00002FF" w:usb1="400004FF" w:usb2="00000000" w:usb3="00000000" w:csb0="0000019F" w:csb1="00000000"/>
+    <w:sig w:usb0="A00002EF" w:usb1="4000004B" w:usb2="00000000" w:usb3="00000000" w:csb0="0000009F" w:csb1="00000000"/>
   </w:font>
 </w:fonts>
 </file>
 
 <file path=word/glossary/settings.xml><?xml version="1.0" encoding="utf-8"?>
-<w:settings xmlns:mc="http://schemas.openxmlformats.org/markup-compatibility/2006" xmlns:o="urn:schemas-microsoft-com:office:office" xmlns:r="http://schemas.openxmlformats.org/officeDocument/2006/relationships" xmlns:m="http://schemas.openxmlformats.org/officeDocument/2006/math" xmlns:v="urn:schemas-microsoft-com:vml" xmlns:w10="urn:schemas-microsoft-com:office:word" xmlns:w="http://schemas.openxmlformats.org/wordprocessingml/2006/main" xmlns:w14="http://schemas.microsoft.com/office/word/2010/wordml" xmlns:sl="http://schemas.openxmlformats.org/schemaLibrary/2006/main" mc:Ignorable="w14">
+<w:settings xmlns:o="urn:schemas-microsoft-com:office:office" xmlns:r="http://schemas.openxmlformats.org/officeDocument/2006/relationships" xmlns:m="http://schemas.openxmlformats.org/officeDocument/2006/math" xmlns:v="urn:schemas-microsoft-com:vml" xmlns:w10="urn:schemas-microsoft-com:office:word" xmlns:w="http://schemas.openxmlformats.org/wordprocessingml/2006/main" xmlns:sl="http://schemas.openxmlformats.org/schemaLibrary/2006/main">
   <w:view w:val="normal"/>
   <w:defaultTabStop w:val="720"/>
   <w:hyphenationZone w:val="425"/>
   <w:characterSpacingControl w:val="doNotCompress"/>
   <w:compat>
     <w:useFELayout/>
-    <w:compatSetting w:name="compatibilityMode" w:uri="http://schemas.microsoft.com/office/word" w:val="12"/>
   </w:compat>
   <w:rsids>
     <w:rsidRoot w:val="003D2AAA"/>
@@ -19850,6 +19882,7 @@
     <w:rsid w:val="0084555E"/>
     <w:rsid w:val="00850135"/>
     <w:rsid w:val="00873018"/>
+    <w:rsid w:val="00942D96"/>
     <w:rsid w:val="00CD62BD"/>
     <w:rsid w:val="00D33662"/>
     <w:rsid w:val="00DA02FE"/>
@@ -19861,7 +19894,7 @@
     <m:mathFont m:val="Cambria Math"/>
     <m:brkBin m:val="before"/>
     <m:brkBinSub m:val="--"/>
-    <m:smallFrac m:val="0"/>
+    <m:smallFrac m:val="off"/>
     <m:dispDef/>
     <m:lMargin m:val="0"/>
     <m:rMargin m:val="0"/>
@@ -19872,13 +19905,13 @@
   </m:mathPr>
   <w:themeFontLang w:val="en-CA"/>
   <w:clrSchemeMapping w:bg1="light1" w:t1="dark1" w:bg2="light2" w:t2="dark2" w:accent1="accent1" w:accent2="accent2" w:accent3="accent3" w:accent4="accent4" w:accent5="accent5" w:accent6="accent6" w:hyperlink="hyperlink" w:followedHyperlink="followedHyperlink"/>
-  <w:decimalSymbol w:val=","/>
-  <w:listSeparator w:val=";"/>
+  <w:decimalSymbol w:val="."/>
+  <w:listSeparator w:val=","/>
 </w:settings>
 </file>
 
 <file path=word/glossary/styles.xml><?xml version="1.0" encoding="utf-8"?>
-<w:styles xmlns:mc="http://schemas.openxmlformats.org/markup-compatibility/2006" xmlns:r="http://schemas.openxmlformats.org/officeDocument/2006/relationships" xmlns:w="http://schemas.openxmlformats.org/wordprocessingml/2006/main" xmlns:w14="http://schemas.microsoft.com/office/word/2010/wordml" mc:Ignorable="w14">
+<w:styles xmlns:r="http://schemas.openxmlformats.org/officeDocument/2006/relationships" xmlns:w="http://schemas.openxmlformats.org/wordprocessingml/2006/main">
   <w:docDefaults>
     <w:rPrDefault>
       <w:rPr>
@@ -20043,17 +20076,18 @@
       <w:szCs w:val="3276"/>
     </w:rPr>
   </w:style>
-  <w:style w:type="character" w:default="1" w:styleId="Policepardfaut">
+  <w:style w:type="character" w:default="1" w:styleId="DefaultParagraphFont">
     <w:name w:val="Default Paragraph Font"/>
     <w:uiPriority w:val="1"/>
     <w:semiHidden/>
     <w:unhideWhenUsed/>
   </w:style>
-  <w:style w:type="table" w:default="1" w:styleId="TableauNormal">
+  <w:style w:type="table" w:default="1" w:styleId="TableNormal">
     <w:name w:val="Normal Table"/>
     <w:uiPriority w:val="99"/>
     <w:semiHidden/>
     <w:unhideWhenUsed/>
+    <w:qFormat/>
     <w:tblPr>
       <w:tblInd w:w="0" w:type="dxa"/>
       <w:tblCellMar>
@@ -20064,15 +20098,15 @@
       </w:tblCellMar>
     </w:tblPr>
   </w:style>
-  <w:style w:type="numbering" w:default="1" w:styleId="Aucuneliste">
+  <w:style w:type="numbering" w:default="1" w:styleId="NoList">
     <w:name w:val="No List"/>
     <w:uiPriority w:val="99"/>
     <w:semiHidden/>
     <w:unhideWhenUsed/>
   </w:style>
-  <w:style w:type="character" w:styleId="Textedelespacerserv">
+  <w:style w:type="character" w:styleId="PlaceholderText">
     <w:name w:val="Placeholder Text"/>
-    <w:basedOn w:val="Policepardfaut"/>
+    <w:basedOn w:val="DefaultParagraphFont"/>
     <w:uiPriority w:val="99"/>
     <w:semiHidden/>
     <w:rsid w:val="003D2AAA"/>
@@ -20083,198 +20117,8 @@
 </w:styles>
 </file>
 
-<file path=word/glossary/stylesWithEffects.xml><?xml version="1.0" encoding="utf-8"?>
-<w:styles xmlns:wpc="http://schemas.microsoft.com/office/word/2010/wordprocessingCanvas" xmlns:mc="http://schemas.openxmlformats.org/markup-compatibility/2006" xmlns:o="urn:schemas-microsoft-com:office:office" xmlns:r="http://schemas.openxmlformats.org/officeDocument/2006/relationships" xmlns:m="http://schemas.openxmlformats.org/officeDocument/2006/math" xmlns:v="urn:schemas-microsoft-com:vml" xmlns:wp14="http://schemas.microsoft.com/office/word/2010/wordprocessingDrawing" xmlns:wp="http://schemas.openxmlformats.org/drawingml/2006/wordprocessingDrawing" xmlns:w10="urn:schemas-microsoft-com:office:word" xmlns:w="http://schemas.openxmlformats.org/wordprocessingml/2006/main" xmlns:w14="http://schemas.microsoft.com/office/word/2010/wordml" xmlns:wpg="http://schemas.microsoft.com/office/word/2010/wordprocessingGroup" xmlns:wpi="http://schemas.microsoft.com/office/word/2010/wordprocessingInk" xmlns:wne="http://schemas.microsoft.com/office/word/2006/wordml" xmlns:wps="http://schemas.microsoft.com/office/word/2010/wordprocessingShape" mc:Ignorable="w14 wp14">
-  <w:docDefaults>
-    <w:rPrDefault>
-      <w:rPr>
-        <w:rFonts w:asciiTheme="minorHAnsi" w:eastAsiaTheme="minorEastAsia" w:hAnsiTheme="minorHAnsi" w:cstheme="minorBidi"/>
-        <w:sz w:val="22"/>
-        <w:szCs w:val="22"/>
-        <w:lang w:val="fr-CA" w:eastAsia="fr-CA" w:bidi="ar-SA"/>
-      </w:rPr>
-    </w:rPrDefault>
-    <w:pPrDefault>
-      <w:pPr>
-        <w:spacing w:after="200" w:line="276" w:lineRule="auto"/>
-      </w:pPr>
-    </w:pPrDefault>
-  </w:docDefaults>
-  <w:latentStyles w:defLockedState="0" w:defUIPriority="99" w:defSemiHidden="1" w:defUnhideWhenUsed="1" w:defQFormat="0" w:count="267">
-    <w:lsdException w:name="Normal" w:semiHidden="0" w:uiPriority="0" w:unhideWhenUsed="0" w:qFormat="1"/>
-    <w:lsdException w:name="heading 1" w:semiHidden="0" w:uiPriority="9" w:unhideWhenUsed="0" w:qFormat="1"/>
-    <w:lsdException w:name="heading 2" w:uiPriority="9" w:qFormat="1"/>
-    <w:lsdException w:name="heading 3" w:uiPriority="9" w:qFormat="1"/>
-    <w:lsdException w:name="heading 4" w:uiPriority="9" w:qFormat="1"/>
-    <w:lsdException w:name="heading 5" w:uiPriority="9" w:qFormat="1"/>
-    <w:lsdException w:name="heading 6" w:uiPriority="9" w:qFormat="1"/>
-    <w:lsdException w:name="heading 7" w:uiPriority="9" w:qFormat="1"/>
-    <w:lsdException w:name="heading 8" w:uiPriority="9" w:qFormat="1"/>
-    <w:lsdException w:name="heading 9" w:uiPriority="9" w:qFormat="1"/>
-    <w:lsdException w:name="toc 1" w:uiPriority="39"/>
-    <w:lsdException w:name="toc 2" w:uiPriority="39"/>
-    <w:lsdException w:name="toc 3" w:uiPriority="39"/>
-    <w:lsdException w:name="toc 4" w:uiPriority="39"/>
-    <w:lsdException w:name="toc 5" w:uiPriority="39"/>
-    <w:lsdException w:name="toc 6" w:uiPriority="39"/>
-    <w:lsdException w:name="toc 7" w:uiPriority="39"/>
-    <w:lsdException w:name="toc 8" w:uiPriority="39"/>
-    <w:lsdException w:name="toc 9" w:uiPriority="39"/>
-    <w:lsdException w:name="caption" w:uiPriority="35" w:qFormat="1"/>
-    <w:lsdException w:name="Title" w:semiHidden="0" w:uiPriority="10" w:unhideWhenUsed="0" w:qFormat="1"/>
-    <w:lsdException w:name="Default Paragraph Font" w:uiPriority="1"/>
-    <w:lsdException w:name="Subtitle" w:semiHidden="0" w:uiPriority="11" w:unhideWhenUsed="0" w:qFormat="1"/>
-    <w:lsdException w:name="Strong" w:semiHidden="0" w:uiPriority="22" w:unhideWhenUsed="0" w:qFormat="1"/>
-    <w:lsdException w:name="Emphasis" w:semiHidden="0" w:uiPriority="20" w:unhideWhenUsed="0" w:qFormat="1"/>
-    <w:lsdException w:name="Table Grid" w:semiHidden="0" w:uiPriority="59" w:unhideWhenUsed="0"/>
-    <w:lsdException w:name="Placeholder Text" w:unhideWhenUsed="0"/>
-    <w:lsdException w:name="No Spacing" w:semiHidden="0" w:uiPriority="1" w:unhideWhenUsed="0" w:qFormat="1"/>
-    <w:lsdException w:name="Light Shading" w:semiHidden="0" w:uiPriority="60" w:unhideWhenUsed="0"/>
-    <w:lsdException w:name="Light List" w:semiHidden="0" w:uiPriority="61" w:unhideWhenUsed="0"/>
-    <w:lsdException w:name="Light Grid" w:semiHidden="0" w:uiPriority="62" w:unhideWhenUsed="0"/>
-    <w:lsdException w:name="Medium Shading 1" w:semiHidden="0" w:uiPriority="63" w:unhideWhenUsed="0"/>
-    <w:lsdException w:name="Medium Shading 2" w:semiHidden="0" w:uiPriority="64" w:unhideWhenUsed="0"/>
-    <w:lsdException w:name="Medium List 1" w:semiHidden="0" w:uiPriority="65" w:unhideWhenUsed="0"/>
-    <w:lsdException w:name="Medium List 2" w:semiHidden="0" w:uiPriority="66" w:unhideWhenUsed="0"/>
-    <w:lsdException w:name="Medium Grid 1" w:semiHidden="0" w:uiPriority="67" w:unhideWhenUsed="0"/>
-    <w:lsdException w:name="Medium Grid 2" w:semiHidden="0" w:uiPriority="68" w:unhideWhenUsed="0"/>
-    <w:lsdException w:name="Medium Grid 3" w:semiHidden="0" w:uiPriority="69" w:unhideWhenUsed="0"/>
-    <w:lsdException w:name="Dark List" w:semiHidden="0" w:uiPriority="70" w:unhideWhenUsed="0"/>
-    <w:lsdException w:name="Colorful Shading" w:semiHidden="0" w:uiPriority="71" w:unhideWhenUsed="0"/>
-    <w:lsdException w:name="Colorful List" w:semiHidden="0" w:uiPriority="72" w:unhideWhenUsed="0"/>
-    <w:lsdException w:name="Colorful Grid" w:semiHidden="0" w:uiPriority="73" w:unhideWhenUsed="0"/>
-    <w:lsdException w:name="Light Shading Accent 1" w:semiHidden="0" w:uiPriority="60" w:unhideWhenUsed="0"/>
-    <w:lsdException w:name="Light List Accent 1" w:semiHidden="0" w:uiPriority="61" w:unhideWhenUsed="0"/>
-    <w:lsdException w:name="Light Grid Accent 1" w:semiHidden="0" w:uiPriority="62" w:unhideWhenUsed="0"/>
-    <w:lsdException w:name="Medium Shading 1 Accent 1" w:semiHidden="0" w:uiPriority="63" w:unhideWhenUsed="0"/>
-    <w:lsdException w:name="Medium Shading 2 Accent 1" w:semiHidden="0" w:uiPriority="64" w:unhideWhenUsed="0"/>
-    <w:lsdException w:name="Medium List 1 Accent 1" w:semiHidden="0" w:uiPriority="65" w:unhideWhenUsed="0"/>
-    <w:lsdException w:name="Revision" w:unhideWhenUsed="0"/>
-    <w:lsdException w:name="List Paragraph" w:semiHidden="0" w:uiPriority="34" w:unhideWhenUsed="0" w:qFormat="1"/>
-    <w:lsdException w:name="Quote" w:semiHidden="0" w:uiPriority="29" w:unhideWhenUsed="0" w:qFormat="1"/>
-    <w:lsdException w:name="Intense Quote" w:semiHidden="0" w:uiPriority="30" w:unhideWhenUsed="0" w:qFormat="1"/>
-    <w:lsdException w:name="Medium List 2 Accent 1" w:semiHidden="0" w:uiPriority="66" w:unhideWhenUsed="0"/>
-    <w:lsdException w:name="Medium Grid 1 Accent 1" w:semiHidden="0" w:uiPriority="67" w:unhideWhenUsed="0"/>
-    <w:lsdException w:name="Medium Grid 2 Accent 1" w:semiHidden="0" w:uiPriority="68" w:unhideWhenUsed="0"/>
-    <w:lsdException w:name="Medium Grid 3 Accent 1" w:semiHidden="0" w:uiPriority="69" w:unhideWhenUsed="0"/>
-    <w:lsdException w:name="Dark List Accent 1" w:semiHidden="0" w:uiPriority="70" w:unhideWhenUsed="0"/>
-    <w:lsdException w:name="Colorful Shading Accent 1" w:semiHidden="0" w:uiPriority="71" w:unhideWhenUsed="0"/>
-    <w:lsdException w:name="Colorful List Accent 1" w:semiHidden="0" w:uiPriority="72" w:unhideWhenUsed="0"/>
-    <w:lsdException w:name="Colorful Grid Accent 1" w:semiHidden="0" w:uiPriority="73" w:unhideWhenUsed="0"/>
-    <w:lsdException w:name="Light Shading Accent 2" w:semiHidden="0" w:uiPriority="60" w:unhideWhenUsed="0"/>
-    <w:lsdException w:name="Light List Accent 2" w:semiHidden="0" w:uiPriority="61" w:unhideWhenUsed="0"/>
-    <w:lsdException w:name="Light Grid Accent 2" w:semiHidden="0" w:uiPriority="62" w:unhideWhenUsed="0"/>
-    <w:lsdException w:name="Medium Shading 1 Accent 2" w:semiHidden="0" w:uiPriority="63" w:unhideWhenUsed="0"/>
-    <w:lsdException w:name="Medium Shading 2 Accent 2" w:semiHidden="0" w:uiPriority="64" w:unhideWhenUsed="0"/>
-    <w:lsdException w:name="Medium List 1 Accent 2" w:semiHidden="0" w:uiPriority="65" w:unhideWhenUsed="0"/>
-    <w:lsdException w:name="Medium List 2 Accent 2" w:semiHidden="0" w:uiPriority="66" w:unhideWhenUsed="0"/>
-    <w:lsdException w:name="Medium Grid 1 Accent 2" w:semiHidden="0" w:uiPriority="67" w:unhideWhenUsed="0"/>
-    <w:lsdException w:name="Medium Grid 2 Accent 2" w:semiHidden="0" w:uiPriority="68" w:unhideWhenUsed="0"/>
-    <w:lsdException w:name="Medium Grid 3 Accent 2" w:semiHidden="0" w:uiPriority="69" w:unhideWhenUsed="0"/>
-    <w:lsdException w:name="Dark List Accent 2" w:semiHidden="0" w:uiPriority="70" w:unhideWhenUsed="0"/>
-    <w:lsdException w:name="Colorful Shading Accent 2" w:semiHidden="0" w:uiPriority="71" w:unhideWhenUsed="0"/>
-    <w:lsdException w:name="Colorful List Accent 2" w:semiHidden="0" w:uiPriority="72" w:unhideWhenUsed="0"/>
-    <w:lsdException w:name="Colorful Grid Accent 2" w:semiHidden="0" w:uiPriority="73" w:unhideWhenUsed="0"/>
-    <w:lsdException w:name="Light Shading Accent 3" w:semiHidden="0" w:uiPriority="60" w:unhideWhenUsed="0"/>
-    <w:lsdException w:name="Light List Accent 3" w:semiHidden="0" w:uiPriority="61" w:unhideWhenUsed="0"/>
-    <w:lsdException w:name="Light Grid Accent 3" w:semiHidden="0" w:uiPriority="62" w:unhideWhenUsed="0"/>
-    <w:lsdException w:name="Medium Shading 1 Accent 3" w:semiHidden="0" w:uiPriority="63" w:unhideWhenUsed="0"/>
-    <w:lsdException w:name="Medium Shading 2 Accent 3" w:semiHidden="0" w:uiPriority="64" w:unhideWhenUsed="0"/>
-    <w:lsdException w:name="Medium List 1 Accent 3" w:semiHidden="0" w:uiPriority="65" w:unhideWhenUsed="0"/>
-    <w:lsdException w:name="Medium List 2 Accent 3" w:semiHidden="0" w:uiPriority="66" w:unhideWhenUsed="0"/>
-    <w:lsdException w:name="Medium Grid 1 Accent 3" w:semiHidden="0" w:uiPriority="67" w:unhideWhenUsed="0"/>
-    <w:lsdException w:name="Medium Grid 2 Accent 3" w:semiHidden="0" w:uiPriority="68" w:unhideWhenUsed="0"/>
-    <w:lsdException w:name="Medium Grid 3 Accent 3" w:semiHidden="0" w:uiPriority="69" w:unhideWhenUsed="0"/>
-    <w:lsdException w:name="Dark List Accent 3" w:semiHidden="0" w:uiPriority="70" w:unhideWhenUsed="0"/>
-    <w:lsdException w:name="Colorful Shading Accent 3" w:semiHidden="0" w:uiPriority="71" w:unhideWhenUsed="0"/>
-    <w:lsdException w:name="Colorful List Accent 3" w:semiHidden="0" w:uiPriority="72" w:unhideWhenUsed="0"/>
-    <w:lsdException w:name="Colorful Grid Accent 3" w:semiHidden="0" w:uiPriority="73" w:unhideWhenUsed="0"/>
-    <w:lsdException w:name="Light Shading Accent 4" w:semiHidden="0" w:uiPriority="60" w:unhideWhenUsed="0"/>
-    <w:lsdException w:name="Light List Accent 4" w:semiHidden="0" w:uiPriority="61" w:unhideWhenUsed="0"/>
-    <w:lsdException w:name="Light Grid Accent 4" w:semiHidden="0" w:uiPriority="62" w:unhideWhenUsed="0"/>
-    <w:lsdException w:name="Medium Shading 1 Accent 4" w:semiHidden="0" w:uiPriority="63" w:unhideWhenUsed="0"/>
-    <w:lsdException w:name="Medium Shading 2 Accent 4" w:semiHidden="0" w:uiPriority="64" w:unhideWhenUsed="0"/>
-    <w:lsdException w:name="Medium List 1 Accent 4" w:semiHidden="0" w:uiPriority="65" w:unhideWhenUsed="0"/>
-    <w:lsdException w:name="Medium List 2 Accent 4" w:semiHidden="0" w:uiPriority="66" w:unhideWhenUsed="0"/>
-    <w:lsdException w:name="Medium Grid 1 Accent 4" w:semiHidden="0" w:uiPriority="67" w:unhideWhenUsed="0"/>
-    <w:lsdException w:name="Medium Grid 2 Accent 4" w:semiHidden="0" w:uiPriority="68" w:unhideWhenUsed="0"/>
-    <w:lsdException w:name="Medium Grid 3 Accent 4" w:semiHidden="0" w:uiPriority="69" w:unhideWhenUsed="0"/>
-    <w:lsdException w:name="Dark List Accent 4" w:semiHidden="0" w:uiPriority="70" w:unhideWhenUsed="0"/>
-    <w:lsdException w:name="Colorful Shading Accent 4" w:semiHidden="0" w:uiPriority="71" w:unhideWhenUsed="0"/>
-    <w:lsdException w:name="Colorful List Accent 4" w:semiHidden="0" w:uiPriority="72" w:unhideWhenUsed="0"/>
-    <w:lsdException w:name="Colorful Grid Accent 4" w:semiHidden="0" w:uiPriority="73" w:unhideWhenUsed="0"/>
-    <w:lsdException w:name="Light Shading Accent 5" w:semiHidden="0" w:uiPriority="60" w:unhideWhenUsed="0"/>
-    <w:lsdException w:name="Light List Accent 5" w:semiHidden="0" w:uiPriority="61" w:unhideWhenUsed="0"/>
-    <w:lsdException w:name="Light Grid Accent 5" w:semiHidden="0" w:uiPriority="62" w:unhideWhenUsed="0"/>
-    <w:lsdException w:name="Medium Shading 1 Accent 5" w:semiHidden="0" w:uiPriority="63" w:unhideWhenUsed="0"/>
-    <w:lsdException w:name="Medium Shading 2 Accent 5" w:semiHidden="0" w:uiPriority="64" w:unhideWhenUsed="0"/>
-    <w:lsdException w:name="Medium List 1 Accent 5" w:semiHidden="0" w:uiPriority="65" w:unhideWhenUsed="0"/>
-    <w:lsdException w:name="Medium List 2 Accent 5" w:semiHidden="0" w:uiPriority="66" w:unhideWhenUsed="0"/>
-    <w:lsdException w:name="Medium Grid 1 Accent 5" w:semiHidden="0" w:uiPriority="67" w:unhideWhenUsed="0"/>
-    <w:lsdException w:name="Medium Grid 2 Accent 5" w:semiHidden="0" w:uiPriority="68" w:unhideWhenUsed="0"/>
-    <w:lsdException w:name="Medium Grid 3 Accent 5" w:semiHidden="0" w:uiPriority="69" w:unhideWhenUsed="0"/>
-    <w:lsdException w:name="Dark List Accent 5" w:semiHidden="0" w:uiPriority="70" w:unhideWhenUsed="0"/>
-    <w:lsdException w:name="Colorful Shading Accent 5" w:semiHidden="0" w:uiPriority="71" w:unhideWhenUsed="0"/>
-    <w:lsdException w:name="Colorful List Accent 5" w:semiHidden="0" w:uiPriority="72" w:unhideWhenUsed="0"/>
-    <w:lsdException w:name="Colorful Grid Accent 5" w:semiHidden="0" w:uiPriority="73" w:unhideWhenUsed="0"/>
-    <w:lsdException w:name="Light Shading Accent 6" w:semiHidden="0" w:uiPriority="60" w:unhideWhenUsed="0"/>
-    <w:lsdException w:name="Light List Accent 6" w:semiHidden="0" w:uiPriority="61" w:unhideWhenUsed="0"/>
-    <w:lsdException w:name="Light Grid Accent 6" w:semiHidden="0" w:uiPriority="62" w:unhideWhenUsed="0"/>
-    <w:lsdException w:name="Medium Shading 1 Accent 6" w:semiHidden="0" w:uiPriority="63" w:unhideWhenUsed="0"/>
-    <w:lsdException w:name="Medium Shading 2 Accent 6" w:semiHidden="0" w:uiPriority="64" w:unhideWhenUsed="0"/>
-    <w:lsdException w:name="Medium List 1 Accent 6" w:semiHidden="0" w:uiPriority="65" w:unhideWhenUsed="0"/>
-    <w:lsdException w:name="Medium List 2 Accent 6" w:semiHidden="0" w:uiPriority="66" w:unhideWhenUsed="0"/>
-    <w:lsdException w:name="Medium Grid 1 Accent 6" w:semiHidden="0" w:uiPriority="67" w:unhideWhenUsed="0"/>
-    <w:lsdException w:name="Medium Grid 2 Accent 6" w:semiHidden="0" w:uiPriority="68" w:unhideWhenUsed="0"/>
-    <w:lsdException w:name="Medium Grid 3 Accent 6" w:semiHidden="0" w:uiPriority="69" w:unhideWhenUsed="0"/>
-    <w:lsdException w:name="Dark List Accent 6" w:semiHidden="0" w:uiPriority="70" w:unhideWhenUsed="0"/>
-    <w:lsdException w:name="Colorful Shading Accent 6" w:semiHidden="0" w:uiPriority="71" w:unhideWhenUsed="0"/>
-    <w:lsdException w:name="Colorful List Accent 6" w:semiHidden="0" w:uiPriority="72" w:unhideWhenUsed="0"/>
-    <w:lsdException w:name="Colorful Grid Accent 6" w:semiHidden="0" w:uiPriority="73" w:unhideWhenUsed="0"/>
-    <w:lsdException w:name="Subtle Emphasis" w:semiHidden="0" w:uiPriority="19" w:unhideWhenUsed="0" w:qFormat="1"/>
-    <w:lsdException w:name="Intense Emphasis" w:semiHidden="0" w:uiPriority="21" w:unhideWhenUsed="0" w:qFormat="1"/>
-    <w:lsdException w:name="Subtle Reference" w:semiHidden="0" w:uiPriority="31" w:unhideWhenUsed="0" w:qFormat="1"/>
-    <w:lsdException w:name="Intense Reference" w:semiHidden="0" w:uiPriority="32" w:unhideWhenUsed="0" w:qFormat="1"/>
-    <w:lsdException w:name="Book Title" w:semiHidden="0" w:uiPriority="33" w:unhideWhenUsed="0" w:qFormat="1"/>
-    <w:lsdException w:name="Bibliography" w:uiPriority="37"/>
-    <w:lsdException w:name="TOC Heading" w:uiPriority="39" w:qFormat="1"/>
-  </w:latentStyles>
-  <w:style w:type="paragraph" w:default="1" w:styleId="Normal">
-    <w:name w:val="Normal"/>
-    <w:qFormat/>
-  </w:style>
-  <w:style w:type="character" w:default="1" w:styleId="Policepardfaut">
-    <w:name w:val="Default Paragraph Font"/>
-    <w:uiPriority w:val="1"/>
-    <w:semiHidden/>
-    <w:unhideWhenUsed/>
-  </w:style>
-  <w:style w:type="table" w:default="1" w:styleId="TableauNormal">
-    <w:name w:val="Normal Table"/>
-    <w:uiPriority w:val="99"/>
-    <w:semiHidden/>
-    <w:unhideWhenUsed/>
-    <w:tblPr>
-      <w:tblInd w:w="0" w:type="dxa"/>
-      <w:tblCellMar>
-        <w:top w:w="0" w:type="dxa"/>
-        <w:left w:w="108" w:type="dxa"/>
-        <w:bottom w:w="0" w:type="dxa"/>
-        <w:right w:w="108" w:type="dxa"/>
-      </w:tblCellMar>
-    </w:tblPr>
-  </w:style>
-  <w:style w:type="numbering" w:default="1" w:styleId="Aucuneliste">
-    <w:name w:val="No List"/>
-    <w:uiPriority w:val="99"/>
-    <w:semiHidden/>
-    <w:unhideWhenUsed/>
-  </w:style>
-</w:styles>
-</file>
-
 <file path=word/glossary/webSettings.xml><?xml version="1.0" encoding="utf-8"?>
-<w:webSettings xmlns:mc="http://schemas.openxmlformats.org/markup-compatibility/2006" xmlns:r="http://schemas.openxmlformats.org/officeDocument/2006/relationships" xmlns:w="http://schemas.openxmlformats.org/wordprocessingml/2006/main" xmlns:w14="http://schemas.microsoft.com/office/word/2010/wordml" mc:Ignorable="w14">
+<w:webSettings xmlns:r="http://schemas.openxmlformats.org/officeDocument/2006/relationships" xmlns:w="http://schemas.openxmlformats.org/wordprocessingml/2006/main">
   <w:optimizeForBrowser/>
 </w:webSettings>
 </file>
@@ -20567,7 +20411,7 @@
 </file>
 
 <file path=customXml/itemProps1.xml><?xml version="1.0" encoding="utf-8"?>
-<ds:datastoreItem xmlns:ds="http://schemas.openxmlformats.org/officeDocument/2006/customXml" ds:itemID="{3EAB4334-9E13-4906-9264-5CC7EF3DDE03}">
+<ds:datastoreItem xmlns:ds="http://schemas.openxmlformats.org/officeDocument/2006/customXml" ds:itemID="{97B42D32-7980-49B0-81C6-4EB09F2B026E}">
   <ds:schemaRefs>
     <ds:schemaRef ds:uri="http://schemas.openxmlformats.org/officeDocument/2006/bibliography"/>
   </ds:schemaRefs>

</xml_diff>